<commit_message>
Casos de Uso arrumados.
</commit_message>
<xml_diff>
--- a/Docs/SLCL_Documento_de_especificacao.docx
+++ b/Docs/SLCL_Documento_de_especificacao.docx
@@ -1285,6 +1285,14 @@
                 <w:szCs w:val="22"/>
               </w:rPr>
             </w:pPr>
+            <w:r>
+              <w:rPr>
+                <w:b/>
+                <w:color w:val="000000"/>
+                <w:szCs w:val="22"/>
+              </w:rPr>
+              <w:t>Casos de Uso</w:t>
+            </w:r>
           </w:p>
         </w:tc>
         <w:tc>
@@ -1312,6 +1320,14 @@
                 <w:szCs w:val="22"/>
               </w:rPr>
             </w:pPr>
+            <w:r>
+              <w:rPr>
+                <w:b/>
+                <w:color w:val="000000"/>
+                <w:szCs w:val="22"/>
+              </w:rPr>
+              <w:t>Tassia</w:t>
+            </w:r>
           </w:p>
         </w:tc>
         <w:tc>
@@ -1340,6 +1356,14 @@
                 <w:szCs w:val="22"/>
               </w:rPr>
             </w:pPr>
+            <w:r>
+              <w:rPr>
+                <w:b/>
+                <w:color w:val="000000"/>
+                <w:szCs w:val="22"/>
+              </w:rPr>
+              <w:t>09/05/13</w:t>
+            </w:r>
           </w:p>
         </w:tc>
       </w:tr>
@@ -2847,19 +2871,19 @@
       <w:pPr>
         <w:pStyle w:val="Fillinginstruction"/>
         <w:ind w:left="426"/>
-        <w:jc w:val="left"/>
+        <w:jc w:val="center"/>
       </w:pPr>
       <w:r>
         <w:rPr>
           <w:noProof/>
-          <w:lang w:eastAsia="pt-BR"/>
+          <w:lang w:eastAsia="ja-JP"/>
         </w:rPr>
         <w:lastRenderedPageBreak/>
         <w:drawing>
           <wp:inline distT="0" distB="0" distL="0" distR="0">
-            <wp:extent cx="5759450" cy="5046005"/>
-            <wp:effectExtent l="0" t="0" r="0" b="2540"/>
-            <wp:docPr id="2" name="Imagem 2" descr="F:\4 Periodo\Projeto Compra de Livros\SLCL.jpg"/>
+            <wp:extent cx="5927789" cy="4848225"/>
+            <wp:effectExtent l="0" t="0" r="0" b="0"/>
+            <wp:docPr id="1" name="Imagem 1"/>
             <wp:cNvGraphicFramePr>
               <a:graphicFrameLocks xmlns:a="http://schemas.openxmlformats.org/drawingml/2006/main" noChangeAspect="1"/>
             </wp:cNvGraphicFramePr>
@@ -2867,7 +2891,7 @@
               <a:graphicData uri="http://schemas.openxmlformats.org/drawingml/2006/picture">
                 <pic:pic xmlns:pic="http://schemas.openxmlformats.org/drawingml/2006/picture">
                   <pic:nvPicPr>
-                    <pic:cNvPr id="0" name="Picture 1" descr="F:\4 Periodo\Projeto Compra de Livros\SLCL.jpg"/>
+                    <pic:cNvPr id="0" name="Picture 1"/>
                     <pic:cNvPicPr>
                       <a:picLocks noChangeAspect="1" noChangeArrowheads="1"/>
                     </pic:cNvPicPr>
@@ -2888,7 +2912,7 @@
                   <pic:spPr bwMode="auto">
                     <a:xfrm>
                       <a:off x="0" y="0"/>
-                      <a:ext cx="5759450" cy="5046005"/>
+                      <a:ext cx="5927789" cy="4848225"/>
                     </a:xfrm>
                     <a:prstGeom prst="rect">
                       <a:avLst/>
@@ -3377,6 +3401,9 @@
         <w:t>Autorizar pedido</w:t>
       </w:r>
       <w:r>
+        <w:t xml:space="preserve"> / Evento</w:t>
+      </w:r>
+      <w:r>
         <w:t>.</w:t>
       </w:r>
     </w:p>
@@ -3488,53 +3515,53 @@
         <w:spacing w:after="0"/>
       </w:pPr>
       <w:r>
+        <w:tab/>
+      </w:r>
+      <w:r>
+        <w:tab/>
+        <w:t xml:space="preserve">1.1.1. O </w:t>
+      </w:r>
+      <w:r>
+        <w:t>Professor</w:t>
+      </w:r>
+      <w:r>
+        <w:t xml:space="preserve"> informa: </w:t>
+      </w:r>
+      <w:r>
+        <w:t xml:space="preserve">Título Original, </w:t>
+      </w:r>
+      <w:r>
+        <w:t>Título do Livro</w:t>
+      </w:r>
+      <w:r>
+        <w:t xml:space="preserve">, </w:t>
+      </w:r>
+      <w:r>
+        <w:t>Autor Principal, Edição, Publicação, ISBN, Assunto, Tipo de bibliografia</w:t>
+      </w:r>
+      <w:r>
+        <w:t>.</w:t>
+      </w:r>
+    </w:p>
+    <w:p>
+      <w:pPr>
+        <w:pStyle w:val="Standard"/>
+      </w:pPr>
+      <w:r>
         <w:lastRenderedPageBreak/>
         <w:tab/>
       </w:r>
       <w:r>
         <w:tab/>
-        <w:t xml:space="preserve">1.1.1. O </w:t>
+        <w:t>1.1.2</w:t>
+      </w:r>
+      <w:r>
+        <w:t xml:space="preserve">. O </w:t>
       </w:r>
       <w:r>
         <w:t>Professor</w:t>
       </w:r>
       <w:r>
-        <w:t xml:space="preserve"> informa: </w:t>
-      </w:r>
-      <w:r>
-        <w:t xml:space="preserve">Título Original, </w:t>
-      </w:r>
-      <w:r>
-        <w:t>Título do Livro</w:t>
-      </w:r>
-      <w:r>
-        <w:t xml:space="preserve">, </w:t>
-      </w:r>
-      <w:r>
-        <w:t>Autor Principal, Edição, Publicação, ISBN, Assunto, Tipo de bibliografia</w:t>
-      </w:r>
-      <w:r>
-        <w:t>.</w:t>
-      </w:r>
-    </w:p>
-    <w:p>
-      <w:pPr>
-        <w:pStyle w:val="Standard"/>
-      </w:pPr>
-      <w:r>
-        <w:tab/>
-      </w:r>
-      <w:r>
-        <w:tab/>
-        <w:t>1.1.2</w:t>
-      </w:r>
-      <w:r>
-        <w:t xml:space="preserve">. O </w:t>
-      </w:r>
-      <w:r>
-        <w:t>Professor</w:t>
-      </w:r>
-      <w:r>
         <w:t xml:space="preserve"> clica em salvar.</w:t>
       </w:r>
     </w:p>
@@ -3557,6 +3584,18 @@
       </w:r>
       <w:r>
         <w:t xml:space="preserve"> no banco.</w:t>
+      </w:r>
+    </w:p>
+    <w:p>
+      <w:pPr>
+        <w:pStyle w:val="Standard"/>
+      </w:pPr>
+      <w:r>
+        <w:tab/>
+      </w:r>
+      <w:r>
+        <w:tab/>
+        <w:t>1.1.4. &lt;&lt;include&gt;&gt; Evento.</w:t>
       </w:r>
     </w:p>
     <w:p>
@@ -3696,7 +3735,10 @@
         <w:t>1.</w:t>
       </w:r>
       <w:r>
-        <w:t>2.1.1.2. O Sistema apresenta um ou mais livros para serem selecionado</w:t>
+        <w:t xml:space="preserve">2.1.1.2. </w:t>
+      </w:r>
+      <w:r>
+        <w:t>O Sistema apresenta um ou mais livros para serem selecionado</w:t>
       </w:r>
       <w:r>
         <w:t>s.</w:t>
@@ -3910,6 +3952,16 @@
         <w:ind w:left="720"/>
       </w:pPr>
       <w:r>
+        <w:tab/>
+        <w:t>1.3.4. &lt;&lt;include&gt;&gt; Evento.</w:t>
+      </w:r>
+    </w:p>
+    <w:p>
+      <w:pPr>
+        <w:pStyle w:val="Standard"/>
+        <w:ind w:left="720"/>
+      </w:pPr>
+      <w:r>
         <w:t>Variante 1.4: Excluir</w:t>
       </w:r>
     </w:p>
@@ -4066,6 +4118,24 @@
     <w:p>
       <w:pPr>
         <w:pStyle w:val="Standard"/>
+        <w:ind w:left="1440"/>
+        <w:rPr>
+          <w:szCs w:val="22"/>
+        </w:rPr>
+      </w:pPr>
+      <w:r>
+        <w:rPr>
+          <w:szCs w:val="22"/>
+        </w:rPr>
+        <w:t xml:space="preserve">1.4.4. </w:t>
+      </w:r>
+      <w:r>
+        <w:t>&lt;&lt;include&gt;&gt; Evento.</w:t>
+      </w:r>
+    </w:p>
+    <w:p>
+      <w:pPr>
+        <w:pStyle w:val="Standard"/>
       </w:pPr>
     </w:p>
     <w:p>
@@ -4115,6 +4185,7 @@
         <w:spacing w:after="0"/>
       </w:pPr>
       <w:r>
+        <w:lastRenderedPageBreak/>
         <w:tab/>
         <w:t>1.2.1.1.1a: Inclusão de Título Inválido.</w:t>
       </w:r>
@@ -4125,7 +4196,6 @@
         <w:spacing w:after="0"/>
       </w:pPr>
       <w:r>
-        <w:lastRenderedPageBreak/>
         <w:tab/>
       </w:r>
       <w:r>
@@ -4361,6 +4431,12 @@
           <w:color w:val="000000"/>
         </w:rPr>
         <w:t>Autorizar Pedido</w:t>
+      </w:r>
+      <w:r>
+        <w:rPr>
+          <w:color w:val="000000"/>
+        </w:rPr>
+        <w:t>s</w:t>
       </w:r>
     </w:p>
     <w:tbl>
@@ -4821,6 +4897,9 @@
         <w:t>Lista de livros a serem comprados</w:t>
       </w:r>
       <w:r>
+        <w:t xml:space="preserve"> / Evento</w:t>
+      </w:r>
+      <w:r>
         <w:t>.</w:t>
       </w:r>
     </w:p>
@@ -5061,28 +5140,21 @@
     <w:p>
       <w:pPr>
         <w:pStyle w:val="Standard"/>
+        <w:ind w:firstLine="720"/>
+      </w:pPr>
+      <w:r>
+        <w:tab/>
+        <w:t>2.2.4. &lt;&lt;include&gt;&gt; Evento.</w:t>
+      </w:r>
+    </w:p>
+    <w:p>
+      <w:pPr>
+        <w:pStyle w:val="Standard"/>
         <w:ind w:left="360"/>
         <w:rPr>
           <w:rFonts w:ascii="Times New Roman" w:hAnsi="Times New Roman"/>
         </w:rPr>
       </w:pPr>
-    </w:p>
-    <w:p>
-      <w:pPr>
-        <w:pStyle w:val="Standard"/>
-        <w:ind w:left="360"/>
-        <w:rPr>
-          <w:b/>
-          <w:bCs/>
-        </w:rPr>
-      </w:pPr>
-      <w:r>
-        <w:rPr>
-          <w:b/>
-          <w:bCs/>
-        </w:rPr>
-        <w:t>Fluxos de erro</w:t>
-      </w:r>
     </w:p>
     <w:p>
       <w:pPr>
@@ -5559,7 +5631,33 @@
         <w:t xml:space="preserve">Pós-condições: </w:t>
       </w:r>
       <w:r>
-        <w:t>Livro comprado ou não comprado</w:t>
+        <w:t>Visualizar L</w:t>
+      </w:r>
+      <w:r>
+        <w:t>ivro</w:t>
+      </w:r>
+      <w:r>
+        <w:t>s C</w:t>
+      </w:r>
+      <w:r>
+        <w:t>omprado</w:t>
+      </w:r>
+      <w:r>
+        <w:t>s/</w:t>
+      </w:r>
+      <w:proofErr w:type="gramStart"/>
+      <w:r>
+        <w:t>Não C</w:t>
+      </w:r>
+      <w:r>
+        <w:t>omprado</w:t>
+      </w:r>
+      <w:r>
+        <w:t>s</w:t>
+      </w:r>
+      <w:proofErr w:type="gramEnd"/>
+      <w:r>
+        <w:t xml:space="preserve"> / Evento</w:t>
       </w:r>
       <w:r>
         <w:t>.</w:t>
@@ -5956,6 +6054,15 @@
       </w:r>
       <w:r>
         <w:t>.</w:t>
+      </w:r>
+    </w:p>
+    <w:p>
+      <w:pPr>
+        <w:pStyle w:val="Standard"/>
+        <w:ind w:firstLine="720"/>
+      </w:pPr>
+      <w:r>
+        <w:t>5. &lt;&lt;include&gt;&gt; Evento.</w:t>
       </w:r>
     </w:p>
     <w:p>
@@ -5979,6 +6086,7 @@
         <w:rPr>
           <w:iCs/>
         </w:rPr>
+        <w:lastRenderedPageBreak/>
         <w:t>[UC04]</w:t>
       </w:r>
       <w:r>
@@ -6292,7 +6400,6 @@
                 <w:b/>
                 <w:bCs/>
               </w:rPr>
-              <w:lastRenderedPageBreak/>
               <w:t>Ator(</w:t>
             </w:r>
             <w:proofErr w:type="gramEnd"/>
@@ -6346,8 +6453,43 @@
                 <w:sz w:val="22"/>
                 <w:szCs w:val="22"/>
               </w:rPr>
-              <w:t>Professor, Bibliotecário</w:t>
+              <w:t xml:space="preserve">LDAP, </w:t>
             </w:r>
+            <w:r>
+              <w:rPr>
+                <w:rFonts w:cs="Arial"/>
+                <w:b w:val="0"/>
+                <w:bCs/>
+                <w:color w:val="000000"/>
+                <w:sz w:val="22"/>
+                <w:szCs w:val="22"/>
+              </w:rPr>
+              <w:t xml:space="preserve">Professor, </w:t>
+            </w:r>
+            <w:r>
+              <w:rPr>
+                <w:rFonts w:cs="Arial"/>
+                <w:b w:val="0"/>
+                <w:bCs/>
+                <w:color w:val="000000"/>
+                <w:sz w:val="22"/>
+                <w:szCs w:val="22"/>
+              </w:rPr>
+              <w:t xml:space="preserve">Coordenador, </w:t>
+            </w:r>
+            <w:proofErr w:type="gramStart"/>
+            <w:r>
+              <w:rPr>
+                <w:rFonts w:cs="Arial"/>
+                <w:b w:val="0"/>
+                <w:bCs/>
+                <w:color w:val="000000"/>
+                <w:sz w:val="22"/>
+                <w:szCs w:val="22"/>
+              </w:rPr>
+              <w:t>Bibliotecário</w:t>
+            </w:r>
+            <w:proofErr w:type="gramEnd"/>
           </w:p>
         </w:tc>
       </w:tr>
@@ -6639,14 +6781,7 @@
           <w:b/>
           <w:bCs/>
         </w:rPr>
-        <w:t>[FE 002</w:t>
-      </w:r>
-      <w:r>
-        <w:rPr>
-          <w:b/>
-          <w:bCs/>
-        </w:rPr>
-        <w:t>]</w:t>
+        <w:t>[FE 002]</w:t>
       </w:r>
     </w:p>
     <w:p>
@@ -6656,12 +6791,7 @@
       </w:pPr>
       <w:r>
         <w:tab/>
-      </w:r>
-      <w:r>
-        <w:t>2</w:t>
-      </w:r>
-      <w:r>
-        <w:t>.2.a: Inclusão de Senha inválida.</w:t>
+        <w:t>2.2.a: Inclusão de Senha inválida.</w:t>
       </w:r>
     </w:p>
     <w:p>
@@ -6674,16 +6804,7 @@
       </w:r>
       <w:r>
         <w:tab/>
-        <w:t>2</w:t>
-      </w:r>
-      <w:r>
-        <w:t xml:space="preserve">.2.a.1. O Sistema informa que </w:t>
-      </w:r>
-      <w:r>
-        <w:t>a senha inserida</w:t>
-      </w:r>
-      <w:r>
-        <w:t xml:space="preserve"> é inválida.</w:t>
+        <w:t>2.2.a.1. O Sistema informa que a senha inserida é inválida.</w:t>
       </w:r>
     </w:p>
     <w:p>
@@ -6696,18 +6817,7 @@
       </w:r>
       <w:r>
         <w:tab/>
-      </w:r>
-      <w:r>
-        <w:t>2</w:t>
-      </w:r>
-      <w:r>
-        <w:t>.</w:t>
-      </w:r>
-      <w:r>
-        <w:t>2.a.2. O Sistema limpa o campo ‘senha’,</w:t>
-      </w:r>
-      <w:r>
-        <w:t xml:space="preserve"> retorna uma mensagem de senha incorreta e retorna ao passo </w:t>
+        <w:t xml:space="preserve">2.2.a.2. O Sistema limpa o campo ‘senha’, retorna uma mensagem de senha incorreta e retorna ao passo </w:t>
       </w:r>
       <w:proofErr w:type="gramStart"/>
       <w:r>
@@ -7216,7 +7326,341 @@
         <w:ind w:firstLine="720"/>
       </w:pPr>
       <w:r>
-        <w:t>1. O Professor seleciona uma opção:</w:t>
+        <w:t>1. O Bibliotecário seleciona uma opção:</w:t>
+      </w:r>
+    </w:p>
+    <w:p>
+      <w:pPr>
+        <w:pStyle w:val="Standard"/>
+      </w:pPr>
+      <w:r>
+        <w:tab/>
+      </w:r>
+      <w:r>
+        <w:tab/>
+        <w:t>1. Variante “novo”.</w:t>
+      </w:r>
+    </w:p>
+    <w:p>
+      <w:pPr>
+        <w:pStyle w:val="Standard"/>
+        <w:spacing w:after="0"/>
+      </w:pPr>
+      <w:r>
+        <w:tab/>
+      </w:r>
+      <w:r>
+        <w:tab/>
+        <w:t>2</w:t>
+      </w:r>
+      <w:r>
+        <w:t>. Variante “excluir”.</w:t>
+      </w:r>
+    </w:p>
+    <w:p>
+      <w:pPr>
+        <w:pStyle w:val="Standard"/>
+        <w:spacing w:after="0"/>
+      </w:pPr>
+      <w:r>
+        <w:tab/>
+        <w:t>Variante 1.1: Novo</w:t>
+      </w:r>
+    </w:p>
+    <w:p>
+      <w:pPr>
+        <w:pStyle w:val="Standard"/>
+        <w:spacing w:after="0"/>
+      </w:pPr>
+      <w:r>
+        <w:tab/>
+      </w:r>
+      <w:r>
+        <w:tab/>
+        <w:t>1.1.1. O Bibliotecário</w:t>
+      </w:r>
+      <w:r>
+        <w:t xml:space="preserve"> informa: </w:t>
+      </w:r>
+      <w:r>
+        <w:t>Código do Professor</w:t>
+      </w:r>
+      <w:r>
+        <w:t>.</w:t>
+      </w:r>
+      <w:r>
+        <w:t xml:space="preserve"> [FE01]</w:t>
+      </w:r>
+    </w:p>
+    <w:p>
+      <w:pPr>
+        <w:pStyle w:val="Standard"/>
+      </w:pPr>
+      <w:r>
+        <w:tab/>
+      </w:r>
+      <w:r>
+        <w:tab/>
+        <w:t>1.</w:t>
+      </w:r>
+      <w:r>
+        <w:t>1.2. O Sistema localiza o Professor e preenche os campos</w:t>
+      </w:r>
+      <w:r>
+        <w:t>.</w:t>
+      </w:r>
+    </w:p>
+    <w:p>
+      <w:pPr>
+        <w:pStyle w:val="Standard"/>
+      </w:pPr>
+      <w:r>
+        <w:tab/>
+      </w:r>
+      <w:r>
+        <w:tab/>
+        <w:t xml:space="preserve">1.1.3. </w:t>
+      </w:r>
+      <w:r>
+        <w:t>O Bibliotecário clica no botão ‘Inserir’</w:t>
+      </w:r>
+      <w:r>
+        <w:t>.</w:t>
+      </w:r>
+    </w:p>
+    <w:p>
+      <w:pPr>
+        <w:pStyle w:val="Standard"/>
+      </w:pPr>
+      <w:r>
+        <w:tab/>
+      </w:r>
+      <w:r>
+        <w:tab/>
+        <w:t xml:space="preserve">1.1.4. </w:t>
+      </w:r>
+      <w:r>
+        <w:t>O Sistema salva o Coordenador no banco e limpa os campos</w:t>
+      </w:r>
+      <w:r>
+        <w:t>.</w:t>
+      </w:r>
+    </w:p>
+    <w:p>
+      <w:pPr>
+        <w:pStyle w:val="Standard"/>
+      </w:pPr>
+      <w:r>
+        <w:lastRenderedPageBreak/>
+        <w:tab/>
+      </w:r>
+      <w:r>
+        <w:t>Variante 1.2</w:t>
+      </w:r>
+      <w:r>
+        <w:t>: Excluir</w:t>
+      </w:r>
+    </w:p>
+    <w:p>
+      <w:pPr>
+        <w:pStyle w:val="Standard"/>
+        <w:ind w:left="720"/>
+      </w:pPr>
+      <w:r>
+        <w:tab/>
+        <w:t>1.2.1. Inclui Variante 1.1</w:t>
+      </w:r>
+      <w:r>
+        <w:t>.</w:t>
+      </w:r>
+      <w:r>
+        <w:t>1 e 1.1.2.</w:t>
+      </w:r>
+    </w:p>
+    <w:p>
+      <w:pPr>
+        <w:pStyle w:val="Standard"/>
+        <w:ind w:left="720"/>
+      </w:pPr>
+      <w:r>
+        <w:tab/>
+        <w:t>1.2.2. O Bibliotecário clica no botão ‘Excluir’.</w:t>
+      </w:r>
+    </w:p>
+    <w:p>
+      <w:pPr>
+        <w:pStyle w:val="Standard"/>
+        <w:ind w:left="720"/>
+      </w:pPr>
+      <w:r>
+        <w:tab/>
+        <w:t>1.2.3</w:t>
+      </w:r>
+      <w:r>
+        <w:t>. O Sistema solicita a confirmação da operação.</w:t>
+      </w:r>
+    </w:p>
+    <w:p>
+      <w:pPr>
+        <w:pStyle w:val="Standard"/>
+        <w:ind w:left="720"/>
+      </w:pPr>
+      <w:r>
+        <w:tab/>
+        <w:t>1.2.4</w:t>
+      </w:r>
+      <w:r>
+        <w:t xml:space="preserve">. O </w:t>
+      </w:r>
+      <w:r>
+        <w:t>Bibliotecário</w:t>
+      </w:r>
+      <w:r>
+        <w:t xml:space="preserve"> clica em:</w:t>
+      </w:r>
+    </w:p>
+    <w:p>
+      <w:pPr>
+        <w:pStyle w:val="Standard"/>
+        <w:ind w:left="1440" w:firstLine="720"/>
+      </w:pPr>
+      <w:r>
+        <w:t xml:space="preserve">Variante </w:t>
+      </w:r>
+      <w:proofErr w:type="gramStart"/>
+      <w:r>
+        <w:t>1</w:t>
+      </w:r>
+      <w:proofErr w:type="gramEnd"/>
+      <w:r>
+        <w:t>. Sim.</w:t>
+      </w:r>
+    </w:p>
+    <w:p>
+      <w:pPr>
+        <w:pStyle w:val="Standard"/>
+        <w:ind w:left="1440" w:firstLine="720"/>
+      </w:pPr>
+      <w:r>
+        <w:t xml:space="preserve">Variante </w:t>
+      </w:r>
+      <w:proofErr w:type="gramStart"/>
+      <w:r>
+        <w:t>2</w:t>
+      </w:r>
+      <w:proofErr w:type="gramEnd"/>
+      <w:r>
+        <w:t>. Não.</w:t>
+      </w:r>
+    </w:p>
+    <w:p>
+      <w:pPr>
+        <w:pStyle w:val="Standard"/>
+        <w:ind w:left="720"/>
+      </w:pPr>
+      <w:r>
+        <w:tab/>
+        <w:t>Variante 1.2.4</w:t>
+      </w:r>
+      <w:r>
+        <w:t>.1: Sim.</w:t>
+      </w:r>
+    </w:p>
+    <w:p>
+      <w:pPr>
+        <w:pStyle w:val="Standard"/>
+        <w:ind w:left="1440" w:firstLine="720"/>
+      </w:pPr>
+      <w:r>
+        <w:t>1.2.4</w:t>
+      </w:r>
+      <w:r>
+        <w:t xml:space="preserve">.1.1. O Sistema exclui o </w:t>
+      </w:r>
+      <w:r>
+        <w:t xml:space="preserve">Coordenador </w:t>
+      </w:r>
+      <w:proofErr w:type="gramStart"/>
+      <w:r>
+        <w:t>selecionado</w:t>
+      </w:r>
+      <w:r>
+        <w:t xml:space="preserve"> e limpa</w:t>
+      </w:r>
+      <w:proofErr w:type="gramEnd"/>
+      <w:r>
+        <w:t xml:space="preserve"> os campos.</w:t>
+      </w:r>
+    </w:p>
+    <w:p>
+      <w:pPr>
+        <w:pStyle w:val="Standard"/>
+        <w:ind w:left="1440" w:firstLine="720"/>
+      </w:pPr>
+      <w:r>
+        <w:t>1.2.4</w:t>
+      </w:r>
+      <w:r>
+        <w:t>.1.2. O Sistema exibe uma tela de operação concluída.</w:t>
+      </w:r>
+    </w:p>
+    <w:p>
+      <w:pPr>
+        <w:pStyle w:val="Standard"/>
+        <w:ind w:left="1440"/>
+      </w:pPr>
+      <w:r>
+        <w:t>Variante 1.2.4</w:t>
+      </w:r>
+      <w:r>
+        <w:t>.2: Não.</w:t>
+      </w:r>
+    </w:p>
+    <w:p>
+      <w:pPr>
+        <w:pStyle w:val="Standard"/>
+        <w:ind w:left="1440"/>
+      </w:pPr>
+      <w:r>
+        <w:rPr>
+          <w:i/>
+          <w:sz w:val="20"/>
+        </w:rPr>
+        <w:tab/>
+      </w:r>
+      <w:r>
+        <w:rPr>
+          <w:szCs w:val="22"/>
+        </w:rPr>
+        <w:t>1.2.4</w:t>
+      </w:r>
+      <w:r>
+        <w:rPr>
+          <w:szCs w:val="22"/>
+        </w:rPr>
+        <w:t>.2.1. O Sistema cancela a operação.</w:t>
+      </w:r>
+    </w:p>
+    <w:p>
+      <w:pPr>
+        <w:pStyle w:val="Standard"/>
+        <w:ind w:left="1440"/>
+        <w:rPr>
+          <w:szCs w:val="22"/>
+        </w:rPr>
+      </w:pPr>
+      <w:r>
+        <w:rPr>
+          <w:szCs w:val="22"/>
+        </w:rPr>
+        <w:tab/>
+        <w:t>1.2.4</w:t>
+      </w:r>
+      <w:r>
+        <w:rPr>
+          <w:szCs w:val="22"/>
+        </w:rPr>
+        <w:t>.2.2. O Sistema limpa os campos.</w:t>
       </w:r>
     </w:p>
     <w:p>
@@ -7265,7 +7709,16 @@
       </w:pPr>
       <w:r>
         <w:tab/>
-        <w:t>1.2.1.1.1a: Inclusão de Título Inválido.</w:t>
+        <w:t>1.1.1</w:t>
+      </w:r>
+      <w:r>
+        <w:t xml:space="preserve">.1a: Inclusão de </w:t>
+      </w:r>
+      <w:r>
+        <w:t>Código Inválido</w:t>
+      </w:r>
+      <w:r>
+        <w:t>.</w:t>
       </w:r>
     </w:p>
     <w:p>
@@ -7278,7 +7731,16 @@
       </w:r>
       <w:r>
         <w:tab/>
-        <w:t>1.2.1.1.1a.1. O Sistema informa que o título procurado não consta no banco.</w:t>
+        <w:t>1.1.1</w:t>
+      </w:r>
+      <w:r>
+        <w:t xml:space="preserve">.1a.1. O Sistema informa que o </w:t>
+      </w:r>
+      <w:r>
+        <w:t>código</w:t>
+      </w:r>
+      <w:r>
+        <w:t xml:space="preserve"> procurado não consta no banco.</w:t>
       </w:r>
     </w:p>
     <w:p>
@@ -7291,7 +7753,16 @@
       </w:r>
       <w:r>
         <w:tab/>
-        <w:t>1.2.1.1.1a.2. O Sistema limpa os campos e retorna ao passo 1.2.1.</w:t>
+        <w:t>1.1.1</w:t>
+      </w:r>
+      <w:r>
+        <w:t>.1a.2. O Sistema limpa os campos e retorna ao passo 1.</w:t>
+      </w:r>
+      <w:r>
+        <w:t>1</w:t>
+      </w:r>
+      <w:r>
+        <w:t>.1.</w:t>
       </w:r>
     </w:p>
     <w:p>
@@ -7319,7 +7790,6 @@
         <w:rPr>
           <w:iCs/>
         </w:rPr>
-        <w:lastRenderedPageBreak/>
         <w:t xml:space="preserve"> </w:t>
       </w:r>
       <w:r>
@@ -7432,14 +7902,6 @@
                 <w:lang w:eastAsia="pt-BR"/>
               </w:rPr>
             </w:pPr>
-            <w:r>
-              <w:rPr>
-                <w:rFonts w:ascii="Times New Roman" w:hAnsi="Times New Roman"/>
-                <w:bCs/>
-                <w:lang w:eastAsia="pt-BR"/>
-              </w:rPr>
-              <w:t>X</w:t>
-            </w:r>
           </w:p>
         </w:tc>
         <w:tc>
@@ -7501,11 +7963,19 @@
               <w:snapToGrid w:val="0"/>
               <w:spacing w:before="60" w:after="60"/>
               <w:rPr>
-                <w:rFonts w:cs="Arial"/>
+                <w:rFonts w:ascii="Times New Roman" w:hAnsi="Times New Roman"/>
                 <w:bCs/>
                 <w:lang w:eastAsia="pt-BR"/>
               </w:rPr>
             </w:pPr>
+            <w:r>
+              <w:rPr>
+                <w:rFonts w:ascii="Times New Roman" w:hAnsi="Times New Roman"/>
+                <w:bCs/>
+                <w:lang w:eastAsia="pt-BR"/>
+              </w:rPr>
+              <w:t>X</w:t>
+            </w:r>
           </w:p>
         </w:tc>
         <w:tc>
@@ -7749,7 +8219,13 @@
         <w:rPr>
           <w:bCs/>
         </w:rPr>
-        <w:t xml:space="preserve"> Compra realizada / Compra não realizada</w:t>
+        <w:t xml:space="preserve"> </w:t>
+      </w:r>
+      <w:r>
+        <w:rPr>
+          <w:bCs/>
+        </w:rPr>
+        <w:t>Evento</w:t>
       </w:r>
       <w:r>
         <w:t>.</w:t>
@@ -7768,7 +8244,7 @@
         <w:t xml:space="preserve">Pós-condições: </w:t>
       </w:r>
       <w:r>
-        <w:t>Atualizar Status</w:t>
+        <w:t>Não há</w:t>
       </w:r>
       <w:r>
         <w:t>.</w:t>
@@ -7808,83 +8284,144 @@
         <w:ind w:firstLine="720"/>
       </w:pPr>
       <w:r>
-        <w:t>1. O Professor seleciona uma opção:</w:t>
-      </w:r>
-    </w:p>
-    <w:p>
-      <w:pPr>
-        <w:pStyle w:val="Standard"/>
-      </w:pPr>
-    </w:p>
-    <w:p>
-      <w:pPr>
-        <w:pStyle w:val="Standard"/>
-        <w:ind w:left="360"/>
-        <w:rPr>
-          <w:b/>
-          <w:bCs/>
-        </w:rPr>
-      </w:pPr>
-      <w:r>
-        <w:rPr>
-          <w:b/>
-          <w:bCs/>
-        </w:rPr>
-        <w:t>Fluxos de erro</w:t>
+        <w:t xml:space="preserve">1. </w:t>
+      </w:r>
+      <w:r>
+        <w:t>&lt;&lt;include&gt;&gt; Evento.</w:t>
+      </w:r>
+    </w:p>
+    <w:p>
+      <w:pPr>
+        <w:pStyle w:val="Standard"/>
+        <w:ind w:firstLine="720"/>
+      </w:pPr>
+      <w:r>
+        <w:t xml:space="preserve">2. </w:t>
+      </w:r>
+      <w:r>
+        <w:t xml:space="preserve">O Professor seleciona </w:t>
+      </w:r>
+      <w:r>
+        <w:t>um livro.</w:t>
+      </w:r>
+    </w:p>
+    <w:p>
+      <w:pPr>
+        <w:pStyle w:val="Standard"/>
+        <w:ind w:firstLine="720"/>
+      </w:pPr>
+      <w:r>
+        <w:t>3</w:t>
+      </w:r>
+      <w:r>
+        <w:t>. O Sistema exibe o status do livro:</w:t>
+      </w:r>
+    </w:p>
+    <w:p>
+      <w:pPr>
+        <w:pStyle w:val="Standard"/>
+        <w:ind w:left="720" w:firstLine="720"/>
+      </w:pPr>
+      <w:r>
+        <w:t>1. Variante “</w:t>
+      </w:r>
+      <w:r>
+        <w:t>comprado</w:t>
+      </w:r>
+      <w:r>
+        <w:t>”.</w:t>
+      </w:r>
+    </w:p>
+    <w:p>
+      <w:pPr>
+        <w:pStyle w:val="Standard"/>
+        <w:spacing w:after="0"/>
+      </w:pPr>
+      <w:r>
+        <w:tab/>
+      </w:r>
+      <w:r>
+        <w:tab/>
+        <w:t>2. Vari</w:t>
+      </w:r>
+      <w:r>
+        <w:t>ante “não comprado</w:t>
+      </w:r>
+      <w:r>
+        <w:t>”.</w:t>
+      </w:r>
+    </w:p>
+    <w:p>
+      <w:pPr>
+        <w:pStyle w:val="Standard"/>
+        <w:spacing w:after="0"/>
+      </w:pPr>
+      <w:r>
+        <w:tab/>
+        <w:t>Variante 3</w:t>
+      </w:r>
+      <w:r>
+        <w:t>.1: Comprado</w:t>
+      </w:r>
+    </w:p>
+    <w:p>
+      <w:pPr>
+        <w:pStyle w:val="Standard"/>
+        <w:spacing w:after="0"/>
+      </w:pPr>
+      <w:r>
+        <w:tab/>
+      </w:r>
+      <w:r>
+        <w:tab/>
+        <w:t>3</w:t>
+      </w:r>
+      <w:r>
+        <w:t xml:space="preserve">.1.1. O </w:t>
+      </w:r>
+      <w:r>
+        <w:t>Sistema exibe a quantidade de livros adquiridos e seu código na biblioteca.</w:t>
+      </w:r>
+    </w:p>
+    <w:p>
+      <w:pPr>
+        <w:pStyle w:val="Standard"/>
+      </w:pPr>
+      <w:r>
+        <w:tab/>
+      </w:r>
+      <w:r>
+        <w:t>Variante 3</w:t>
+      </w:r>
+      <w:r>
+        <w:t xml:space="preserve">.2: </w:t>
+      </w:r>
+      <w:r>
+        <w:t>Não Comprado</w:t>
       </w:r>
     </w:p>
     <w:p>
       <w:pPr>
         <w:pStyle w:val="Standard"/>
         <w:ind w:left="720"/>
-        <w:rPr>
-          <w:b/>
-          <w:bCs/>
-        </w:rPr>
-      </w:pPr>
-      <w:r>
-        <w:rPr>
-          <w:b/>
-          <w:bCs/>
-        </w:rPr>
-        <w:t>[FE 001]</w:t>
-      </w:r>
-    </w:p>
-    <w:p>
-      <w:pPr>
-        <w:pStyle w:val="Standard"/>
-        <w:spacing w:after="0"/>
-      </w:pPr>
-      <w:r>
-        <w:tab/>
-        <w:t>1.2.1.1.1a: Inclusão de Título Inválido.</w:t>
-      </w:r>
-    </w:p>
-    <w:p>
-      <w:pPr>
-        <w:pStyle w:val="Standard"/>
-        <w:spacing w:after="0"/>
-      </w:pPr>
-      <w:r>
-        <w:tab/>
-      </w:r>
-      <w:r>
-        <w:tab/>
-        <w:t>1.2.1.1.1a.1. O Sistema informa que o título procurado não consta no banco.</w:t>
-      </w:r>
-    </w:p>
-    <w:p>
-      <w:pPr>
-        <w:pStyle w:val="Standard"/>
-        <w:spacing w:after="0"/>
-      </w:pPr>
-      <w:r>
-        <w:tab/>
-      </w:r>
-      <w:r>
-        <w:tab/>
-        <w:t>1.2.1.1.1a.2. O Sistema limpa os campos e retorna ao passo 1.2.1.</w:t>
-      </w:r>
+      </w:pPr>
+      <w:r>
+        <w:tab/>
+        <w:t>3</w:t>
+      </w:r>
+      <w:bookmarkStart w:id="43" w:name="_GoBack"/>
+      <w:bookmarkEnd w:id="43"/>
+      <w:r>
+        <w:t xml:space="preserve">.2.1. </w:t>
+      </w:r>
+      <w:r>
+        <w:t>O Sistema exibe o motivo do livro não ter sido adquirido.</w:t>
+      </w:r>
+    </w:p>
+    <w:p>
+      <w:pPr>
+        <w:pStyle w:val="Standard"/>
+      </w:pPr>
     </w:p>
     <w:p>
       <w:pPr>
@@ -7911,6 +8448,7 @@
         <w:rPr>
           <w:iCs/>
         </w:rPr>
+        <w:lastRenderedPageBreak/>
         <w:t xml:space="preserve"> </w:t>
       </w:r>
       <w:r>
@@ -7930,7 +8468,7 @@
         <w:rPr>
           <w:color w:val="000000"/>
         </w:rPr>
-        <w:t>Atualizar Status</w:t>
+        <w:t>Evento</w:t>
       </w:r>
     </w:p>
     <w:tbl>
@@ -8281,18 +8819,7 @@
                 <w:sz w:val="22"/>
                 <w:szCs w:val="22"/>
               </w:rPr>
-              <w:t>Professor</w:t>
-            </w:r>
-            <w:r>
-              <w:rPr>
-                <w:rFonts w:cs="Arial"/>
-                <w:b w:val="0"/>
-                <w:bCs/>
-                <w:color w:val="000000"/>
-                <w:sz w:val="22"/>
-                <w:szCs w:val="22"/>
-              </w:rPr>
-              <w:t>, Bibliotecário</w:t>
+              <w:t>Bibliotecário</w:t>
             </w:r>
           </w:p>
         </w:tc>
@@ -8333,7 +8860,19 @@
         <w:t xml:space="preserve">Pré-condições: </w:t>
       </w:r>
       <w:r>
-        <w:t>Livro autorizado / Livro comprado / Livro não comprado</w:t>
+        <w:t>Livro</w:t>
+      </w:r>
+      <w:r>
+        <w:t xml:space="preserve"> cadastrado / Livro</w:t>
+      </w:r>
+      <w:r>
+        <w:t xml:space="preserve"> autorizado </w:t>
+      </w:r>
+      <w:r>
+        <w:t xml:space="preserve">/ Livro listado </w:t>
+      </w:r>
+      <w:r>
+        <w:t>/ Livro comprado / Livro não comprado</w:t>
       </w:r>
       <w:r>
         <w:t>.</w:t>
@@ -8392,46 +8931,19 @@
         <w:ind w:firstLine="720"/>
       </w:pPr>
       <w:r>
-        <w:t>1. O Professor seleciona uma opção:</w:t>
-      </w:r>
-    </w:p>
-    <w:p>
-      <w:pPr>
-        <w:pStyle w:val="Standard"/>
-      </w:pPr>
-    </w:p>
-    <w:p>
-      <w:pPr>
-        <w:pStyle w:val="Standard"/>
-        <w:ind w:left="360"/>
-        <w:rPr>
-          <w:b/>
-          <w:bCs/>
-        </w:rPr>
-      </w:pPr>
-      <w:r>
-        <w:rPr>
-          <w:b/>
-          <w:bCs/>
-        </w:rPr>
-        <w:t>Fluxos de erro</w:t>
-      </w:r>
-    </w:p>
-    <w:p>
-      <w:pPr>
-        <w:pStyle w:val="Standard"/>
-        <w:ind w:left="720"/>
-        <w:rPr>
-          <w:b/>
-          <w:bCs/>
-        </w:rPr>
-      </w:pPr>
-      <w:r>
-        <w:rPr>
-          <w:b/>
-          <w:bCs/>
-        </w:rPr>
-        <w:t>[FE 001]</w:t>
+        <w:t xml:space="preserve">1. </w:t>
+      </w:r>
+      <w:r>
+        <w:t>Modificação realizada acerca de um livro, status:</w:t>
+      </w:r>
+    </w:p>
+    <w:p>
+      <w:pPr>
+        <w:pStyle w:val="Standard"/>
+        <w:ind w:left="720" w:firstLine="720"/>
+      </w:pPr>
+      <w:r>
+        <w:t>1. Variante “Requerido”.</w:t>
       </w:r>
     </w:p>
     <w:p>
@@ -8441,34 +8953,401 @@
       </w:pPr>
       <w:r>
         <w:tab/>
-        <w:t>1.2.1.1.1a: Inclusão de Título Inválido.</w:t>
+      </w:r>
+      <w:r>
+        <w:tab/>
+        <w:t>2. Variante “</w:t>
+      </w:r>
+      <w:r>
+        <w:t>Autorizado</w:t>
+      </w:r>
+      <w:r>
+        <w:t>”.</w:t>
       </w:r>
     </w:p>
     <w:p>
       <w:pPr>
         <w:pStyle w:val="Standard"/>
         <w:spacing w:after="0"/>
-      </w:pPr>
-      <w:r>
-        <w:tab/>
-      </w:r>
-      <w:r>
-        <w:tab/>
-        <w:t>1.2.1.1.1a.1. O Sistema informa que o título procurado não consta no banco.</w:t>
+        <w:ind w:left="720" w:firstLine="720"/>
+      </w:pPr>
+      <w:r>
+        <w:t>3</w:t>
+      </w:r>
+      <w:r>
+        <w:t>. Variante “</w:t>
+      </w:r>
+      <w:r>
+        <w:t>Recusado</w:t>
+      </w:r>
+      <w:r>
+        <w:t>”.</w:t>
       </w:r>
     </w:p>
     <w:p>
       <w:pPr>
         <w:pStyle w:val="Standard"/>
         <w:spacing w:after="0"/>
-      </w:pPr>
-      <w:r>
-        <w:tab/>
-      </w:r>
-      <w:r>
-        <w:tab/>
-        <w:t>1.2.1.1.1a.2. O Sistema limpa os campos e retorna ao passo 1.2.1.</w:t>
-      </w:r>
+        <w:ind w:left="720" w:firstLine="720"/>
+      </w:pPr>
+      <w:r>
+        <w:t>4</w:t>
+      </w:r>
+      <w:r>
+        <w:t>. Vari</w:t>
+      </w:r>
+      <w:r>
+        <w:t>ante “Licitado</w:t>
+      </w:r>
+      <w:r>
+        <w:t>”.</w:t>
+      </w:r>
+    </w:p>
+    <w:p>
+      <w:pPr>
+        <w:pStyle w:val="Standard"/>
+        <w:spacing w:after="0"/>
+        <w:ind w:left="720" w:firstLine="720"/>
+      </w:pPr>
+      <w:r>
+        <w:t>5</w:t>
+      </w:r>
+      <w:r>
+        <w:t>. Variante “</w:t>
+      </w:r>
+      <w:r>
+        <w:t>Negado”</w:t>
+      </w:r>
+      <w:r>
+        <w:t>.</w:t>
+      </w:r>
+    </w:p>
+    <w:p>
+      <w:pPr>
+        <w:pStyle w:val="Standard"/>
+        <w:spacing w:after="0"/>
+        <w:ind w:left="720" w:firstLine="720"/>
+      </w:pPr>
+      <w:r>
+        <w:t>6</w:t>
+      </w:r>
+      <w:r>
+        <w:t>. Variante “</w:t>
+      </w:r>
+      <w:r>
+        <w:t>Adquirido</w:t>
+      </w:r>
+      <w:r>
+        <w:t>”.</w:t>
+      </w:r>
+    </w:p>
+    <w:p>
+      <w:pPr>
+        <w:pStyle w:val="Standard"/>
+        <w:spacing w:after="0"/>
+        <w:ind w:left="720" w:firstLine="720"/>
+      </w:pPr>
+      <w:r>
+        <w:t>7</w:t>
+      </w:r>
+      <w:r>
+        <w:t>. Variante “</w:t>
+      </w:r>
+      <w:r>
+        <w:t>Cancelado</w:t>
+      </w:r>
+      <w:r>
+        <w:t>”.</w:t>
+      </w:r>
+    </w:p>
+    <w:p>
+      <w:pPr>
+        <w:pStyle w:val="Standard"/>
+        <w:spacing w:after="0"/>
+        <w:ind w:left="720" w:firstLine="720"/>
+      </w:pPr>
+      <w:r>
+        <w:t>8</w:t>
+      </w:r>
+      <w:r>
+        <w:t>. Variante “Disponível”.</w:t>
+      </w:r>
+    </w:p>
+    <w:p>
+      <w:pPr>
+        <w:pStyle w:val="Standard"/>
+        <w:spacing w:after="0"/>
+      </w:pPr>
+      <w:r>
+        <w:tab/>
+        <w:t>Variante 1.1: Requerido</w:t>
+      </w:r>
+    </w:p>
+    <w:p>
+      <w:pPr>
+        <w:pStyle w:val="Standard"/>
+        <w:spacing w:after="0"/>
+      </w:pPr>
+      <w:r>
+        <w:tab/>
+      </w:r>
+      <w:r>
+        <w:tab/>
+        <w:t>1.1.1. &lt;&lt;include&gt;&gt; Cadastrar Livros.</w:t>
+      </w:r>
+    </w:p>
+    <w:p>
+      <w:pPr>
+        <w:pStyle w:val="Standard"/>
+        <w:spacing w:after="0"/>
+        <w:ind w:firstLine="720"/>
+      </w:pPr>
+      <w:r>
+        <w:t>Variante 1.2</w:t>
+      </w:r>
+      <w:r>
+        <w:t xml:space="preserve">: </w:t>
+      </w:r>
+      <w:r>
+        <w:t>Autorizado</w:t>
+      </w:r>
+    </w:p>
+    <w:p>
+      <w:pPr>
+        <w:pStyle w:val="Standard"/>
+        <w:spacing w:after="0"/>
+      </w:pPr>
+      <w:r>
+        <w:tab/>
+      </w:r>
+      <w:r>
+        <w:tab/>
+        <w:t>1.2</w:t>
+      </w:r>
+      <w:r>
+        <w:t xml:space="preserve">.1. &lt;&lt;include&gt;&gt; </w:t>
+      </w:r>
+      <w:r>
+        <w:t>Autorizar Pedidos</w:t>
+      </w:r>
+      <w:r>
+        <w:t>.</w:t>
+      </w:r>
+    </w:p>
+    <w:p>
+      <w:pPr>
+        <w:pStyle w:val="Standard"/>
+        <w:spacing w:after="0"/>
+        <w:ind w:firstLine="720"/>
+      </w:pPr>
+      <w:r>
+        <w:t>Variante 1.3</w:t>
+      </w:r>
+      <w:r>
+        <w:t xml:space="preserve">: </w:t>
+      </w:r>
+      <w:r>
+        <w:t>Recusado</w:t>
+      </w:r>
+    </w:p>
+    <w:p>
+      <w:pPr>
+        <w:pStyle w:val="Standard"/>
+        <w:spacing w:after="0"/>
+      </w:pPr>
+      <w:r>
+        <w:tab/>
+      </w:r>
+      <w:r>
+        <w:tab/>
+        <w:t>1.3</w:t>
+      </w:r>
+      <w:r>
+        <w:t xml:space="preserve">.1. &lt;&lt;include&gt;&gt; </w:t>
+      </w:r>
+      <w:r>
+        <w:t>Autorizar Pedidos</w:t>
+      </w:r>
+      <w:r>
+        <w:t>.</w:t>
+      </w:r>
+    </w:p>
+    <w:p>
+      <w:pPr>
+        <w:pStyle w:val="Standard"/>
+        <w:spacing w:after="0"/>
+        <w:ind w:firstLine="720"/>
+      </w:pPr>
+      <w:r>
+        <w:t>Variante 1.4</w:t>
+      </w:r>
+      <w:r>
+        <w:t xml:space="preserve">: </w:t>
+      </w:r>
+      <w:r>
+        <w:t>Licitado</w:t>
+      </w:r>
+    </w:p>
+    <w:p>
+      <w:pPr>
+        <w:pStyle w:val="Standard"/>
+        <w:spacing w:after="0"/>
+      </w:pPr>
+      <w:r>
+        <w:tab/>
+      </w:r>
+      <w:r>
+        <w:tab/>
+        <w:t>1.4</w:t>
+      </w:r>
+      <w:r>
+        <w:t xml:space="preserve">.1. &lt;&lt;include&gt;&gt; </w:t>
+      </w:r>
+      <w:r>
+        <w:t>Listar Livros</w:t>
+      </w:r>
+      <w:r>
+        <w:t>.</w:t>
+      </w:r>
+    </w:p>
+    <w:p>
+      <w:pPr>
+        <w:pStyle w:val="Standard"/>
+        <w:spacing w:after="0"/>
+        <w:ind w:firstLine="720"/>
+      </w:pPr>
+      <w:r>
+        <w:t>Variante 1.5</w:t>
+      </w:r>
+      <w:r>
+        <w:t>: Negado</w:t>
+      </w:r>
+    </w:p>
+    <w:p>
+      <w:pPr>
+        <w:pStyle w:val="Standard"/>
+        <w:spacing w:after="0"/>
+      </w:pPr>
+      <w:r>
+        <w:tab/>
+      </w:r>
+      <w:r>
+        <w:tab/>
+        <w:t>1.5</w:t>
+      </w:r>
+      <w:r>
+        <w:t xml:space="preserve">.1. &lt;&lt;include&gt;&gt; </w:t>
+      </w:r>
+      <w:r>
+        <w:t>Listar Livros</w:t>
+      </w:r>
+      <w:r>
+        <w:t>.</w:t>
+      </w:r>
+    </w:p>
+    <w:p>
+      <w:pPr>
+        <w:pStyle w:val="Standard"/>
+        <w:spacing w:after="0"/>
+        <w:ind w:firstLine="720"/>
+      </w:pPr>
+      <w:r>
+        <w:t>Variante 1.6</w:t>
+      </w:r>
+      <w:r>
+        <w:t>: Adquirido</w:t>
+      </w:r>
+    </w:p>
+    <w:p>
+      <w:pPr>
+        <w:pStyle w:val="Standard"/>
+        <w:spacing w:after="0"/>
+      </w:pPr>
+      <w:r>
+        <w:tab/>
+      </w:r>
+      <w:r>
+        <w:tab/>
+        <w:t>1.6</w:t>
+      </w:r>
+      <w:r>
+        <w:t xml:space="preserve">.1. &lt;&lt;include&gt;&gt; </w:t>
+      </w:r>
+      <w:r>
+        <w:t>Visualizar Livros Comprados / Não Comprados</w:t>
+      </w:r>
+      <w:r>
+        <w:t>.</w:t>
+      </w:r>
+    </w:p>
+    <w:p>
+      <w:pPr>
+        <w:pStyle w:val="Standard"/>
+        <w:spacing w:after="0"/>
+        <w:ind w:firstLine="720"/>
+      </w:pPr>
+      <w:r>
+        <w:t>Variante 1.7</w:t>
+      </w:r>
+      <w:r>
+        <w:t>: Cancelado</w:t>
+      </w:r>
+    </w:p>
+    <w:p>
+      <w:pPr>
+        <w:pStyle w:val="Standard"/>
+        <w:spacing w:after="0"/>
+      </w:pPr>
+      <w:r>
+        <w:tab/>
+      </w:r>
+      <w:r>
+        <w:tab/>
+        <w:t>1.7</w:t>
+      </w:r>
+      <w:r>
+        <w:t xml:space="preserve">.1. &lt;&lt;include&gt;&gt; </w:t>
+      </w:r>
+      <w:r>
+        <w:t>Visualizar Livros Comprados / Não Comprados.</w:t>
+      </w:r>
+    </w:p>
+    <w:p>
+      <w:pPr>
+        <w:pStyle w:val="Standard"/>
+        <w:spacing w:after="0"/>
+        <w:ind w:firstLine="720"/>
+      </w:pPr>
+      <w:r>
+        <w:t>Variante 1.8</w:t>
+      </w:r>
+      <w:r>
+        <w:t>: Disponível</w:t>
+      </w:r>
+    </w:p>
+    <w:p>
+      <w:pPr>
+        <w:pStyle w:val="Standard"/>
+        <w:spacing w:after="0"/>
+      </w:pPr>
+      <w:r>
+        <w:tab/>
+      </w:r>
+      <w:r>
+        <w:tab/>
+        <w:t>1.8</w:t>
+      </w:r>
+      <w:r>
+        <w:t xml:space="preserve">.1. &lt;&lt;include&gt;&gt; </w:t>
+      </w:r>
+      <w:r>
+        <w:t>Listar Livros.</w:t>
+      </w:r>
+    </w:p>
+    <w:p>
+      <w:pPr>
+        <w:pStyle w:val="Standard"/>
+      </w:pPr>
     </w:p>
     <w:p>
       <w:pPr>
@@ -8595,14 +9474,6 @@
                 <w:lang w:eastAsia="pt-BR"/>
               </w:rPr>
             </w:pPr>
-            <w:r>
-              <w:rPr>
-                <w:rFonts w:ascii="Times New Roman" w:hAnsi="Times New Roman"/>
-                <w:bCs/>
-                <w:lang w:eastAsia="pt-BR"/>
-              </w:rPr>
-              <w:t>X</w:t>
-            </w:r>
           </w:p>
         </w:tc>
         <w:tc>
@@ -8730,11 +9601,19 @@
               <w:snapToGrid w:val="0"/>
               <w:spacing w:before="60" w:after="60"/>
               <w:rPr>
-                <w:rFonts w:cs="Arial"/>
+                <w:rFonts w:ascii="Times New Roman" w:hAnsi="Times New Roman"/>
                 <w:bCs/>
                 <w:lang w:eastAsia="pt-BR"/>
               </w:rPr>
             </w:pPr>
+            <w:r>
+              <w:rPr>
+                <w:rFonts w:ascii="Times New Roman" w:hAnsi="Times New Roman"/>
+                <w:bCs/>
+                <w:lang w:eastAsia="pt-BR"/>
+              </w:rPr>
+              <w:t>X</w:t>
+            </w:r>
           </w:p>
         </w:tc>
         <w:tc>
@@ -8863,6 +9742,41 @@
               </w:rPr>
               <w:t>Professor</w:t>
             </w:r>
+            <w:r>
+              <w:rPr>
+                <w:rFonts w:cs="Arial"/>
+                <w:b w:val="0"/>
+                <w:bCs/>
+                <w:color w:val="000000"/>
+                <w:sz w:val="22"/>
+                <w:szCs w:val="22"/>
+              </w:rPr>
+              <w:t xml:space="preserve">, </w:t>
+            </w:r>
+            <w:r>
+              <w:rPr>
+                <w:rFonts w:cs="Arial"/>
+                <w:b w:val="0"/>
+                <w:bCs/>
+                <w:color w:val="000000"/>
+                <w:sz w:val="22"/>
+                <w:szCs w:val="22"/>
+              </w:rPr>
+              <w:t xml:space="preserve">Coordenador, </w:t>
+            </w:r>
+            <w:proofErr w:type="gramStart"/>
+            <w:r>
+              <w:rPr>
+                <w:rFonts w:cs="Arial"/>
+                <w:b w:val="0"/>
+                <w:bCs/>
+                <w:color w:val="000000"/>
+                <w:sz w:val="22"/>
+                <w:szCs w:val="22"/>
+              </w:rPr>
+              <w:t>Bibliotecário</w:t>
+            </w:r>
+            <w:proofErr w:type="gramEnd"/>
           </w:p>
         </w:tc>
       </w:tr>
@@ -8883,7 +9797,19 @@
         <w:t xml:space="preserve">Este caso de uso tem por objetivo, </w:t>
       </w:r>
       <w:r>
-        <w:t>enviar uma notificação, via e-mail, para o coordenador do curso, com os livros pedidos pelos professores.</w:t>
+        <w:t xml:space="preserve">enviar uma notificação, via e-mail, para o </w:t>
+      </w:r>
+      <w:r>
+        <w:t>Professor, Bibliotecário e Coordenador</w:t>
+      </w:r>
+      <w:r>
+        <w:t xml:space="preserve">, </w:t>
+      </w:r>
+      <w:r>
+        <w:t>com as recentes atualizações da situação em que o livro se encontra</w:t>
+      </w:r>
+      <w:r>
+        <w:t>.</w:t>
       </w:r>
     </w:p>
     <w:p>
@@ -8896,6 +9822,7 @@
           <w:b/>
           <w:bCs/>
         </w:rPr>
+        <w:lastRenderedPageBreak/>
         <w:t xml:space="preserve">Pré-condições: </w:t>
       </w:r>
       <w:r>
@@ -8958,7 +9885,109 @@
         <w:ind w:firstLine="720"/>
       </w:pPr>
       <w:r>
-        <w:t>1. O Professor seleciona uma opção:</w:t>
+        <w:t xml:space="preserve">1. </w:t>
+      </w:r>
+      <w:r>
+        <w:t>O Professor cadastra um livro.</w:t>
+      </w:r>
+    </w:p>
+    <w:p>
+      <w:pPr>
+        <w:pStyle w:val="Standard"/>
+        <w:ind w:firstLine="720"/>
+      </w:pPr>
+      <w:r>
+        <w:t>2. Uma notificação é enviada para o Coordenador do Curso</w:t>
+      </w:r>
+      <w:r>
+        <w:t>, ao qual o</w:t>
+      </w:r>
+      <w:r>
+        <w:t xml:space="preserve"> professor</w:t>
+      </w:r>
+      <w:r>
+        <w:t xml:space="preserve"> pertence</w:t>
+      </w:r>
+      <w:r>
+        <w:t>, notificando</w:t>
+      </w:r>
+      <w:r>
+        <w:t>-o</w:t>
+      </w:r>
+      <w:r>
+        <w:t xml:space="preserve"> que um livro foi cadastrado.</w:t>
+      </w:r>
+    </w:p>
+    <w:p>
+      <w:pPr>
+        <w:pStyle w:val="Standard"/>
+        <w:ind w:firstLine="720"/>
+      </w:pPr>
+      <w:r>
+        <w:t>3. O Coordenador Autoriza o Livro.</w:t>
+      </w:r>
+    </w:p>
+    <w:p>
+      <w:pPr>
+        <w:pStyle w:val="Standard"/>
+        <w:ind w:firstLine="720"/>
+      </w:pPr>
+      <w:r>
+        <w:t xml:space="preserve">4. </w:t>
+      </w:r>
+      <w:r>
+        <w:t xml:space="preserve">Uma notificação é enviada para o </w:t>
+      </w:r>
+      <w:r>
+        <w:t>Professor que cadastrou aquele livro</w:t>
+      </w:r>
+      <w:r>
+        <w:t>, notificando</w:t>
+      </w:r>
+      <w:r>
+        <w:t>-o</w:t>
+      </w:r>
+      <w:r>
+        <w:t xml:space="preserve"> que </w:t>
+      </w:r>
+      <w:r>
+        <w:t>o</w:t>
+      </w:r>
+      <w:r>
+        <w:t xml:space="preserve"> livro foi </w:t>
+      </w:r>
+      <w:r>
+        <w:t>autorizado</w:t>
+      </w:r>
+      <w:r>
+        <w:t>.</w:t>
+      </w:r>
+    </w:p>
+    <w:p>
+      <w:pPr>
+        <w:pStyle w:val="Standard"/>
+        <w:ind w:firstLine="720"/>
+      </w:pPr>
+      <w:r>
+        <w:t>5. Uma notificação é enviada para o Bibliotecário, notificando-o que há um novo livro na lista de livros autorizados.</w:t>
+      </w:r>
+    </w:p>
+    <w:p>
+      <w:pPr>
+        <w:pStyle w:val="Standard"/>
+        <w:ind w:firstLine="720"/>
+      </w:pPr>
+      <w:r>
+        <w:t>6. Atualização de situação do livro.</w:t>
+      </w:r>
+    </w:p>
+    <w:p>
+      <w:pPr>
+        <w:pStyle w:val="Standard"/>
+        <w:ind w:firstLine="720"/>
+      </w:pPr>
+      <w:r>
+        <w:t>7. Uma notificação é enviada para o Professor, Coordenador e Bibliotecário, notificando sobre a situação atual do livro.</w:t>
       </w:r>
     </w:p>
     <w:p>
@@ -8974,84 +10003,1598 @@
     </w:p>
     <w:p>
       <w:pPr>
-        <w:pStyle w:val="Standard"/>
-      </w:pPr>
-    </w:p>
+        <w:pStyle w:val="Requisito"/>
+        <w:pBdr>
+          <w:top w:val="single" w:sz="4" w:space="3" w:color="000000"/>
+          <w:left w:val="single" w:sz="4" w:space="0" w:color="000000"/>
+          <w:bottom w:val="single" w:sz="4" w:space="1" w:color="000000"/>
+          <w:right w:val="single" w:sz="4" w:space="4" w:color="000000"/>
+        </w:pBdr>
+        <w:outlineLvl w:val="9"/>
+      </w:pPr>
+      <w:r>
+        <w:rPr>
+          <w:iCs/>
+        </w:rPr>
+        <w:t xml:space="preserve"> </w:t>
+      </w:r>
+      <w:r>
+        <w:rPr>
+          <w:iCs/>
+        </w:rPr>
+        <w:t>[UC09]</w:t>
+      </w:r>
+      <w:r>
+        <w:rPr>
+          <w:i/>
+          <w:color w:val="0000FF"/>
+        </w:rPr>
+        <w:t xml:space="preserve"> </w:t>
+      </w:r>
+      <w:r>
+        <w:rPr>
+          <w:color w:val="000000"/>
+        </w:rPr>
+        <w:t>Cadastrar Curso</w:t>
+      </w:r>
+    </w:p>
+    <w:tbl>
+      <w:tblPr>
+        <w:tblW w:w="8860" w:type="dxa"/>
+        <w:tblInd w:w="285" w:type="dxa"/>
+        <w:tblLayout w:type="fixed"/>
+        <w:tblCellMar>
+          <w:left w:w="10" w:type="dxa"/>
+          <w:right w:w="10" w:type="dxa"/>
+        </w:tblCellMar>
+        <w:tblLook w:val="0000" w:firstRow="0" w:lastRow="0" w:firstColumn="0" w:lastColumn="0" w:noHBand="0" w:noVBand="0"/>
+      </w:tblPr>
+      <w:tblGrid>
+        <w:gridCol w:w="1695"/>
+        <w:gridCol w:w="425"/>
+        <w:gridCol w:w="1960"/>
+        <w:gridCol w:w="450"/>
+        <w:gridCol w:w="1935"/>
+        <w:gridCol w:w="475"/>
+        <w:gridCol w:w="1920"/>
+      </w:tblGrid>
+      <w:tr>
+        <w:tc>
+          <w:tcPr>
+            <w:tcW w:w="1695" w:type="dxa"/>
+            <w:tcBorders>
+              <w:top w:val="single" w:sz="4" w:space="0" w:color="000000"/>
+              <w:left w:val="single" w:sz="4" w:space="0" w:color="000000"/>
+              <w:bottom w:val="single" w:sz="4" w:space="0" w:color="000000"/>
+            </w:tcBorders>
+            <w:tcMar>
+              <w:top w:w="0" w:type="dxa"/>
+              <w:left w:w="70" w:type="dxa"/>
+              <w:bottom w:w="0" w:type="dxa"/>
+              <w:right w:w="70" w:type="dxa"/>
+            </w:tcMar>
+          </w:tcPr>
+          <w:p>
+            <w:pPr>
+              <w:pStyle w:val="Standard"/>
+              <w:snapToGrid w:val="0"/>
+              <w:jc w:val="left"/>
+              <w:rPr>
+                <w:b/>
+                <w:bCs/>
+              </w:rPr>
+            </w:pPr>
+            <w:r>
+              <w:rPr>
+                <w:b/>
+                <w:bCs/>
+              </w:rPr>
+              <w:t>Prioridade:</w:t>
+            </w:r>
+          </w:p>
+        </w:tc>
+        <w:tc>
+          <w:tcPr>
+            <w:tcW w:w="425" w:type="dxa"/>
+            <w:tcBorders>
+              <w:top w:val="single" w:sz="4" w:space="0" w:color="000000"/>
+              <w:left w:val="single" w:sz="4" w:space="0" w:color="000000"/>
+              <w:bottom w:val="single" w:sz="4" w:space="0" w:color="000000"/>
+            </w:tcBorders>
+            <w:tcMar>
+              <w:top w:w="0" w:type="dxa"/>
+              <w:left w:w="70" w:type="dxa"/>
+              <w:bottom w:w="0" w:type="dxa"/>
+              <w:right w:w="70" w:type="dxa"/>
+            </w:tcMar>
+          </w:tcPr>
+          <w:p>
+            <w:pPr>
+              <w:pStyle w:val="destaque1"/>
+              <w:keepNext w:val="0"/>
+              <w:snapToGrid w:val="0"/>
+              <w:spacing w:before="60" w:after="60"/>
+              <w:rPr>
+                <w:rFonts w:ascii="Times New Roman" w:hAnsi="Times New Roman"/>
+                <w:bCs/>
+                <w:lang w:eastAsia="pt-BR"/>
+              </w:rPr>
+            </w:pPr>
+            <w:r>
+              <w:rPr>
+                <w:rFonts w:ascii="Times New Roman" w:hAnsi="Times New Roman"/>
+                <w:bCs/>
+                <w:lang w:eastAsia="pt-BR"/>
+              </w:rPr>
+              <w:t>X</w:t>
+            </w:r>
+          </w:p>
+        </w:tc>
+        <w:tc>
+          <w:tcPr>
+            <w:tcW w:w="1960" w:type="dxa"/>
+            <w:tcBorders>
+              <w:top w:val="single" w:sz="4" w:space="0" w:color="000000"/>
+              <w:left w:val="single" w:sz="4" w:space="0" w:color="000000"/>
+              <w:bottom w:val="single" w:sz="4" w:space="0" w:color="000000"/>
+            </w:tcBorders>
+            <w:tcMar>
+              <w:top w:w="0" w:type="dxa"/>
+              <w:left w:w="70" w:type="dxa"/>
+              <w:bottom w:w="0" w:type="dxa"/>
+              <w:right w:w="70" w:type="dxa"/>
+            </w:tcMar>
+          </w:tcPr>
+          <w:p>
+            <w:pPr>
+              <w:pStyle w:val="destaque1"/>
+              <w:keepNext w:val="0"/>
+              <w:snapToGrid w:val="0"/>
+              <w:spacing w:before="60" w:after="60"/>
+              <w:rPr>
+                <w:rFonts w:cs="Arial"/>
+                <w:b w:val="0"/>
+                <w:lang w:eastAsia="pt-BR"/>
+              </w:rPr>
+            </w:pPr>
+            <w:r>
+              <w:rPr>
+                <w:rFonts w:cs="Arial"/>
+                <w:b w:val="0"/>
+                <w:lang w:eastAsia="pt-BR"/>
+              </w:rPr>
+              <w:t>Essencial</w:t>
+            </w:r>
+          </w:p>
+        </w:tc>
+        <w:tc>
+          <w:tcPr>
+            <w:tcW w:w="450" w:type="dxa"/>
+            <w:tcBorders>
+              <w:top w:val="single" w:sz="4" w:space="0" w:color="000000"/>
+              <w:left w:val="single" w:sz="4" w:space="0" w:color="000000"/>
+              <w:bottom w:val="single" w:sz="4" w:space="0" w:color="000000"/>
+            </w:tcBorders>
+            <w:tcMar>
+              <w:top w:w="0" w:type="dxa"/>
+              <w:left w:w="70" w:type="dxa"/>
+              <w:bottom w:w="0" w:type="dxa"/>
+              <w:right w:w="70" w:type="dxa"/>
+            </w:tcMar>
+          </w:tcPr>
+          <w:p>
+            <w:pPr>
+              <w:pStyle w:val="destaque1"/>
+              <w:keepNext w:val="0"/>
+              <w:snapToGrid w:val="0"/>
+              <w:spacing w:before="60" w:after="60"/>
+              <w:rPr>
+                <w:rFonts w:cs="Arial"/>
+                <w:bCs/>
+                <w:lang w:eastAsia="pt-BR"/>
+              </w:rPr>
+            </w:pPr>
+          </w:p>
+        </w:tc>
+        <w:tc>
+          <w:tcPr>
+            <w:tcW w:w="1935" w:type="dxa"/>
+            <w:tcBorders>
+              <w:top w:val="single" w:sz="4" w:space="0" w:color="000000"/>
+              <w:left w:val="single" w:sz="4" w:space="0" w:color="000000"/>
+              <w:bottom w:val="single" w:sz="4" w:space="0" w:color="000000"/>
+            </w:tcBorders>
+            <w:tcMar>
+              <w:top w:w="0" w:type="dxa"/>
+              <w:left w:w="70" w:type="dxa"/>
+              <w:bottom w:w="0" w:type="dxa"/>
+              <w:right w:w="70" w:type="dxa"/>
+            </w:tcMar>
+          </w:tcPr>
+          <w:p>
+            <w:pPr>
+              <w:pStyle w:val="destaque1"/>
+              <w:keepNext w:val="0"/>
+              <w:snapToGrid w:val="0"/>
+              <w:spacing w:before="60" w:after="60"/>
+              <w:rPr>
+                <w:rFonts w:cs="Arial"/>
+                <w:b w:val="0"/>
+                <w:lang w:eastAsia="pt-BR"/>
+              </w:rPr>
+            </w:pPr>
+            <w:r>
+              <w:rPr>
+                <w:rFonts w:cs="Arial"/>
+                <w:b w:val="0"/>
+                <w:lang w:eastAsia="pt-BR"/>
+              </w:rPr>
+              <w:t>Importante</w:t>
+            </w:r>
+          </w:p>
+        </w:tc>
+        <w:tc>
+          <w:tcPr>
+            <w:tcW w:w="475" w:type="dxa"/>
+            <w:tcBorders>
+              <w:top w:val="single" w:sz="4" w:space="0" w:color="000000"/>
+              <w:left w:val="single" w:sz="4" w:space="0" w:color="000000"/>
+              <w:bottom w:val="single" w:sz="4" w:space="0" w:color="000000"/>
+            </w:tcBorders>
+            <w:tcMar>
+              <w:top w:w="0" w:type="dxa"/>
+              <w:left w:w="70" w:type="dxa"/>
+              <w:bottom w:w="0" w:type="dxa"/>
+              <w:right w:w="70" w:type="dxa"/>
+            </w:tcMar>
+          </w:tcPr>
+          <w:p>
+            <w:pPr>
+              <w:pStyle w:val="destaque1"/>
+              <w:keepNext w:val="0"/>
+              <w:snapToGrid w:val="0"/>
+              <w:spacing w:before="60" w:after="60"/>
+              <w:rPr>
+                <w:rFonts w:cs="Arial"/>
+                <w:bCs/>
+                <w:lang w:eastAsia="pt-BR"/>
+              </w:rPr>
+            </w:pPr>
+          </w:p>
+        </w:tc>
+        <w:tc>
+          <w:tcPr>
+            <w:tcW w:w="1920" w:type="dxa"/>
+            <w:tcBorders>
+              <w:top w:val="single" w:sz="4" w:space="0" w:color="000000"/>
+              <w:left w:val="single" w:sz="4" w:space="0" w:color="000000"/>
+              <w:bottom w:val="single" w:sz="4" w:space="0" w:color="000000"/>
+              <w:right w:val="single" w:sz="4" w:space="0" w:color="000000"/>
+            </w:tcBorders>
+            <w:tcMar>
+              <w:top w:w="0" w:type="dxa"/>
+              <w:left w:w="70" w:type="dxa"/>
+              <w:bottom w:w="0" w:type="dxa"/>
+              <w:right w:w="70" w:type="dxa"/>
+            </w:tcMar>
+          </w:tcPr>
+          <w:p>
+            <w:pPr>
+              <w:pStyle w:val="destaque1"/>
+              <w:keepNext w:val="0"/>
+              <w:snapToGrid w:val="0"/>
+              <w:spacing w:before="60" w:after="60"/>
+              <w:rPr>
+                <w:rFonts w:cs="Arial"/>
+                <w:b w:val="0"/>
+                <w:lang w:eastAsia="pt-BR"/>
+              </w:rPr>
+            </w:pPr>
+            <w:r>
+              <w:rPr>
+                <w:rFonts w:cs="Arial"/>
+                <w:b w:val="0"/>
+                <w:lang w:eastAsia="pt-BR"/>
+              </w:rPr>
+              <w:t>Desejável</w:t>
+            </w:r>
+          </w:p>
+        </w:tc>
+      </w:tr>
+      <w:tr>
+        <w:tc>
+          <w:tcPr>
+            <w:tcW w:w="1695" w:type="dxa"/>
+            <w:tcBorders>
+              <w:top w:val="single" w:sz="4" w:space="0" w:color="000000"/>
+              <w:left w:val="single" w:sz="4" w:space="0" w:color="000000"/>
+              <w:bottom w:val="single" w:sz="4" w:space="0" w:color="000000"/>
+            </w:tcBorders>
+            <w:tcMar>
+              <w:top w:w="0" w:type="dxa"/>
+              <w:left w:w="70" w:type="dxa"/>
+              <w:bottom w:w="0" w:type="dxa"/>
+              <w:right w:w="70" w:type="dxa"/>
+            </w:tcMar>
+          </w:tcPr>
+          <w:p>
+            <w:pPr>
+              <w:pStyle w:val="Standard"/>
+              <w:snapToGrid w:val="0"/>
+              <w:jc w:val="left"/>
+              <w:rPr>
+                <w:b/>
+                <w:bCs/>
+              </w:rPr>
+            </w:pPr>
+            <w:proofErr w:type="gramStart"/>
+            <w:r>
+              <w:rPr>
+                <w:b/>
+                <w:bCs/>
+              </w:rPr>
+              <w:t>Ator(</w:t>
+            </w:r>
+            <w:proofErr w:type="gramEnd"/>
+            <w:r>
+              <w:rPr>
+                <w:b/>
+                <w:bCs/>
+              </w:rPr>
+              <w:t>es):</w:t>
+            </w:r>
+          </w:p>
+        </w:tc>
+        <w:tc>
+          <w:tcPr>
+            <w:tcW w:w="7165" w:type="dxa"/>
+            <w:gridSpan w:val="6"/>
+            <w:tcBorders>
+              <w:top w:val="single" w:sz="4" w:space="0" w:color="000000"/>
+              <w:left w:val="single" w:sz="4" w:space="0" w:color="000000"/>
+              <w:bottom w:val="single" w:sz="4" w:space="0" w:color="000000"/>
+              <w:right w:val="single" w:sz="4" w:space="0" w:color="000000"/>
+            </w:tcBorders>
+            <w:tcMar>
+              <w:top w:w="0" w:type="dxa"/>
+              <w:left w:w="70" w:type="dxa"/>
+              <w:bottom w:w="0" w:type="dxa"/>
+              <w:right w:w="70" w:type="dxa"/>
+            </w:tcMar>
+          </w:tcPr>
+          <w:p>
+            <w:pPr>
+              <w:pStyle w:val="destaque1"/>
+              <w:keepNext w:val="0"/>
+              <w:snapToGrid w:val="0"/>
+              <w:spacing w:before="60" w:after="60"/>
+              <w:rPr>
+                <w:rFonts w:cs="Arial"/>
+                <w:b w:val="0"/>
+                <w:bCs/>
+                <w:color w:val="000000"/>
+                <w:sz w:val="22"/>
+                <w:szCs w:val="22"/>
+              </w:rPr>
+            </w:pPr>
+            <w:r>
+              <w:rPr>
+                <w:rFonts w:cs="Arial"/>
+                <w:b w:val="0"/>
+                <w:bCs/>
+                <w:color w:val="000000"/>
+                <w:sz w:val="22"/>
+                <w:szCs w:val="22"/>
+              </w:rPr>
+              <w:t>Bibliotecário</w:t>
+            </w:r>
+          </w:p>
+        </w:tc>
+      </w:tr>
+    </w:tbl>
     <w:p>
       <w:pPr>
         <w:pStyle w:val="Standard"/>
         <w:ind w:left="360"/>
+      </w:pPr>
+      <w:r>
         <w:rPr>
           <w:b/>
           <w:bCs/>
         </w:rPr>
+        <w:t xml:space="preserve">Descrição: </w:t>
+      </w:r>
+      <w:r>
+        <w:t xml:space="preserve">Este caso de uso tem por objetivo, </w:t>
+      </w:r>
+      <w:r>
+        <w:t>armazenar os cursos cadastrados</w:t>
+      </w:r>
+      <w:r>
+        <w:t>.</w:t>
+      </w:r>
+    </w:p>
+    <w:p>
+      <w:pPr>
+        <w:pStyle w:val="Standard"/>
+        <w:ind w:left="360"/>
       </w:pPr>
       <w:r>
         <w:rPr>
           <w:b/>
           <w:bCs/>
         </w:rPr>
-        <w:t>Fluxos de erro</w:t>
-      </w:r>
-    </w:p>
-    <w:p>
-      <w:pPr>
-        <w:pStyle w:val="Standard"/>
-        <w:ind w:left="720"/>
+        <w:t xml:space="preserve">Pré-condições: </w:t>
+      </w:r>
+      <w:r>
+        <w:t>Coordenador cadastrado</w:t>
+      </w:r>
+      <w:r>
+        <w:t>.</w:t>
+      </w:r>
+    </w:p>
+    <w:p>
+      <w:pPr>
+        <w:pStyle w:val="Standard"/>
+        <w:ind w:left="360"/>
+      </w:pPr>
+      <w:r>
         <w:rPr>
           <w:b/>
           <w:bCs/>
         </w:rPr>
-      </w:pPr>
-      <w:r>
+        <w:t xml:space="preserve">Pós-condições: </w:t>
+      </w:r>
+      <w:r>
+        <w:t>Não há.</w:t>
+      </w:r>
+    </w:p>
+    <w:p>
+      <w:pPr>
+        <w:pStyle w:val="Standard"/>
+        <w:ind w:left="360"/>
+        <w:rPr>
+          <w:i/>
+          <w:iCs/>
+          <w:color w:val="0000FF"/>
+        </w:rPr>
+      </w:pPr>
+    </w:p>
+    <w:p>
+      <w:pPr>
+        <w:pStyle w:val="Standard"/>
+        <w:ind w:left="360"/>
         <w:rPr>
           <w:b/>
           <w:bCs/>
         </w:rPr>
-        <w:t>[FE 001]</w:t>
-      </w:r>
-    </w:p>
-    <w:p>
-      <w:pPr>
-        <w:pStyle w:val="Standard"/>
-        <w:spacing w:after="0"/>
-      </w:pPr>
-      <w:r>
-        <w:tab/>
-        <w:t>1.2.1.1.1a: Inclusão de Título Inválido.</w:t>
-      </w:r>
-    </w:p>
-    <w:p>
-      <w:pPr>
-        <w:pStyle w:val="Standard"/>
-        <w:spacing w:after="0"/>
-      </w:pPr>
-      <w:r>
-        <w:tab/>
-      </w:r>
-      <w:r>
-        <w:tab/>
-        <w:t>1.2.1.1.1a.1. O Sistema informa que o título procurado não consta no banco.</w:t>
-      </w:r>
-    </w:p>
-    <w:p>
-      <w:pPr>
-        <w:pStyle w:val="Standard"/>
-        <w:spacing w:after="0"/>
+      </w:pPr>
+      <w:r>
         <w:rPr>
           <w:b/>
           <w:bCs/>
         </w:rPr>
-      </w:pPr>
-      <w:r>
-        <w:tab/>
-      </w:r>
-      <w:bookmarkStart w:id="43" w:name="_GoBack"/>
-      <w:bookmarkEnd w:id="43"/>
-      <w:r>
-        <w:tab/>
-        <w:t>1.2.1.1.1a.2. O Sistema limpa os campos e retorna ao passo 1.2.1.</w:t>
-      </w:r>
+        <w:t>Fluxo principal</w:t>
+      </w:r>
+    </w:p>
+    <w:p>
+      <w:pPr>
+        <w:pStyle w:val="Standard"/>
+        <w:ind w:firstLine="720"/>
+      </w:pPr>
+      <w:r>
+        <w:t>1. O Bibliotecário seleciona uma opção:</w:t>
+      </w:r>
+    </w:p>
+    <w:p>
+      <w:pPr>
+        <w:pStyle w:val="Standard"/>
+      </w:pPr>
+      <w:r>
+        <w:tab/>
+      </w:r>
+      <w:r>
+        <w:tab/>
+        <w:t>1. Variante “novo”.</w:t>
+      </w:r>
+    </w:p>
+    <w:p>
+      <w:pPr>
+        <w:pStyle w:val="Standard"/>
+        <w:spacing w:after="0"/>
+      </w:pPr>
+      <w:r>
+        <w:tab/>
+      </w:r>
+      <w:r>
+        <w:tab/>
+        <w:t>2. Variante “excluir”.</w:t>
+      </w:r>
+    </w:p>
+    <w:p>
+      <w:pPr>
+        <w:pStyle w:val="Standard"/>
+        <w:spacing w:after="0"/>
+      </w:pPr>
+      <w:r>
+        <w:tab/>
+        <w:t>Variante 1.1: Novo</w:t>
+      </w:r>
+    </w:p>
+    <w:p>
+      <w:pPr>
+        <w:pStyle w:val="Standard"/>
+        <w:spacing w:after="0"/>
+      </w:pPr>
+      <w:r>
+        <w:tab/>
+      </w:r>
+      <w:r>
+        <w:tab/>
+        <w:t xml:space="preserve">1.1.1. O Bibliotecário informa: </w:t>
+      </w:r>
+      <w:r>
+        <w:t>Código e Nome do Curso, e seleciona um Coordenador</w:t>
+      </w:r>
+      <w:r>
+        <w:t>.</w:t>
+      </w:r>
+    </w:p>
+    <w:p>
+      <w:pPr>
+        <w:pStyle w:val="Standard"/>
+      </w:pPr>
+      <w:r>
+        <w:tab/>
+      </w:r>
+      <w:r>
+        <w:tab/>
+        <w:t>1.1.2</w:t>
+      </w:r>
+      <w:r>
+        <w:t>. O Bibliotecário clica no botão ‘Inserir’.</w:t>
+      </w:r>
+    </w:p>
+    <w:p>
+      <w:pPr>
+        <w:pStyle w:val="Standard"/>
+      </w:pPr>
+      <w:r>
+        <w:tab/>
+      </w:r>
+      <w:r>
+        <w:tab/>
+        <w:t>1.1.3</w:t>
+      </w:r>
+      <w:r>
+        <w:t xml:space="preserve">. </w:t>
+      </w:r>
+      <w:r>
+        <w:t>O Sistema salva o Curso</w:t>
+      </w:r>
+      <w:r>
+        <w:t xml:space="preserve"> no banco e limpa os campos.</w:t>
+      </w:r>
+    </w:p>
+    <w:p>
+      <w:pPr>
+        <w:pStyle w:val="Standard"/>
+      </w:pPr>
+      <w:r>
+        <w:tab/>
+        <w:t>Variante 1.2: Excluir</w:t>
+      </w:r>
+    </w:p>
+    <w:p>
+      <w:pPr>
+        <w:pStyle w:val="Standard"/>
+        <w:ind w:left="720"/>
+      </w:pPr>
+      <w:r>
+        <w:tab/>
+        <w:t>1.2.1. Inclui Variante 1.1.</w:t>
+      </w:r>
+      <w:r>
+        <w:t>1.</w:t>
+      </w:r>
+    </w:p>
+    <w:p>
+      <w:pPr>
+        <w:pStyle w:val="Standard"/>
+        <w:ind w:left="720"/>
+      </w:pPr>
+      <w:r>
+        <w:tab/>
+        <w:t>1.2.2. O Bibliotecário clica no botão ‘Excluir’.</w:t>
+      </w:r>
+    </w:p>
+    <w:p>
+      <w:pPr>
+        <w:pStyle w:val="Standard"/>
+        <w:ind w:left="720"/>
+      </w:pPr>
+      <w:r>
+        <w:tab/>
+        <w:t>1.2.3. O Sistema solicita a confirmação da operação.</w:t>
+      </w:r>
+    </w:p>
+    <w:p>
+      <w:pPr>
+        <w:pStyle w:val="Standard"/>
+        <w:ind w:left="720"/>
+      </w:pPr>
+      <w:r>
+        <w:tab/>
+        <w:t>1.2.4. O Bibliotecário clica em:</w:t>
+      </w:r>
+    </w:p>
+    <w:p>
+      <w:pPr>
+        <w:pStyle w:val="Standard"/>
+        <w:ind w:left="1440" w:firstLine="720"/>
+      </w:pPr>
+      <w:r>
+        <w:t xml:space="preserve">Variante </w:t>
+      </w:r>
+      <w:proofErr w:type="gramStart"/>
+      <w:r>
+        <w:t>1</w:t>
+      </w:r>
+      <w:proofErr w:type="gramEnd"/>
+      <w:r>
+        <w:t>. Sim.</w:t>
+      </w:r>
+    </w:p>
+    <w:p>
+      <w:pPr>
+        <w:pStyle w:val="Standard"/>
+        <w:ind w:left="1440" w:firstLine="720"/>
+      </w:pPr>
+      <w:r>
+        <w:t xml:space="preserve">Variante </w:t>
+      </w:r>
+      <w:proofErr w:type="gramStart"/>
+      <w:r>
+        <w:t>2</w:t>
+      </w:r>
+      <w:proofErr w:type="gramEnd"/>
+      <w:r>
+        <w:t>. Não.</w:t>
+      </w:r>
+    </w:p>
+    <w:p>
+      <w:pPr>
+        <w:pStyle w:val="Standard"/>
+        <w:ind w:left="720"/>
+      </w:pPr>
+      <w:r>
+        <w:tab/>
+        <w:t>Variante 1.2.4.1: Sim.</w:t>
+      </w:r>
+    </w:p>
+    <w:p>
+      <w:pPr>
+        <w:pStyle w:val="Standard"/>
+        <w:ind w:left="1440" w:firstLine="720"/>
+      </w:pPr>
+      <w:r>
+        <w:t xml:space="preserve">1.2.4.1.1. O Sistema exclui o </w:t>
+      </w:r>
+      <w:r>
+        <w:t>Curso</w:t>
+      </w:r>
+      <w:r>
+        <w:t xml:space="preserve"> selecionado e limpa os campos.</w:t>
+      </w:r>
+    </w:p>
+    <w:p>
+      <w:pPr>
+        <w:pStyle w:val="Standard"/>
+        <w:ind w:left="1440" w:firstLine="720"/>
+      </w:pPr>
+      <w:r>
+        <w:t>1.2.4.1.2. O Sistema exibe uma tela de operação concluída.</w:t>
+      </w:r>
+    </w:p>
+    <w:p>
+      <w:pPr>
+        <w:pStyle w:val="Standard"/>
+        <w:ind w:left="1440"/>
+      </w:pPr>
+      <w:r>
+        <w:t>Variante 1.2.4.2: Não.</w:t>
+      </w:r>
+    </w:p>
+    <w:p>
+      <w:pPr>
+        <w:pStyle w:val="Standard"/>
+        <w:ind w:left="1440"/>
+      </w:pPr>
+      <w:r>
+        <w:rPr>
+          <w:i/>
+          <w:sz w:val="20"/>
+        </w:rPr>
+        <w:tab/>
+      </w:r>
+      <w:r>
+        <w:rPr>
+          <w:szCs w:val="22"/>
+        </w:rPr>
+        <w:t>1.2.4</w:t>
+      </w:r>
+      <w:r>
+        <w:rPr>
+          <w:szCs w:val="22"/>
+        </w:rPr>
+        <w:t>.2.1. O Sistema cancela a operação.</w:t>
+      </w:r>
+    </w:p>
+    <w:p>
+      <w:pPr>
+        <w:pStyle w:val="Standard"/>
+        <w:ind w:left="1440"/>
+        <w:rPr>
+          <w:szCs w:val="22"/>
+        </w:rPr>
+      </w:pPr>
+      <w:r>
+        <w:rPr>
+          <w:szCs w:val="22"/>
+        </w:rPr>
+        <w:lastRenderedPageBreak/>
+        <w:tab/>
+        <w:t>1.2.4</w:t>
+      </w:r>
+      <w:r>
+        <w:rPr>
+          <w:szCs w:val="22"/>
+        </w:rPr>
+        <w:t>.2.2. O Sistema limpa os campos.</w:t>
+      </w:r>
+    </w:p>
+    <w:p>
+      <w:pPr>
+        <w:pStyle w:val="Standard"/>
+      </w:pPr>
+    </w:p>
+    <w:p>
+      <w:pPr>
+        <w:pStyle w:val="Requisito"/>
+        <w:pBdr>
+          <w:top w:val="single" w:sz="4" w:space="3" w:color="000000"/>
+          <w:left w:val="single" w:sz="4" w:space="0" w:color="000000"/>
+          <w:bottom w:val="single" w:sz="4" w:space="1" w:color="000000"/>
+          <w:right w:val="single" w:sz="4" w:space="4" w:color="000000"/>
+        </w:pBdr>
+        <w:outlineLvl w:val="9"/>
+      </w:pPr>
+      <w:r>
+        <w:rPr>
+          <w:iCs/>
+        </w:rPr>
+        <w:t>[UC10]</w:t>
+      </w:r>
+      <w:r>
+        <w:rPr>
+          <w:i/>
+          <w:color w:val="0000FF"/>
+        </w:rPr>
+        <w:t xml:space="preserve"> </w:t>
+      </w:r>
+      <w:r>
+        <w:rPr>
+          <w:color w:val="000000"/>
+        </w:rPr>
+        <w:t>Cadastrar Disciplina</w:t>
+      </w:r>
+    </w:p>
+    <w:tbl>
+      <w:tblPr>
+        <w:tblW w:w="8860" w:type="dxa"/>
+        <w:tblInd w:w="285" w:type="dxa"/>
+        <w:tblLayout w:type="fixed"/>
+        <w:tblCellMar>
+          <w:left w:w="10" w:type="dxa"/>
+          <w:right w:w="10" w:type="dxa"/>
+        </w:tblCellMar>
+        <w:tblLook w:val="0000" w:firstRow="0" w:lastRow="0" w:firstColumn="0" w:lastColumn="0" w:noHBand="0" w:noVBand="0"/>
+      </w:tblPr>
+      <w:tblGrid>
+        <w:gridCol w:w="1695"/>
+        <w:gridCol w:w="425"/>
+        <w:gridCol w:w="1960"/>
+        <w:gridCol w:w="450"/>
+        <w:gridCol w:w="1935"/>
+        <w:gridCol w:w="475"/>
+        <w:gridCol w:w="1920"/>
+      </w:tblGrid>
+      <w:tr>
+        <w:tc>
+          <w:tcPr>
+            <w:tcW w:w="1695" w:type="dxa"/>
+            <w:tcBorders>
+              <w:top w:val="single" w:sz="4" w:space="0" w:color="000000"/>
+              <w:left w:val="single" w:sz="4" w:space="0" w:color="000000"/>
+              <w:bottom w:val="single" w:sz="4" w:space="0" w:color="000000"/>
+            </w:tcBorders>
+            <w:tcMar>
+              <w:top w:w="0" w:type="dxa"/>
+              <w:left w:w="70" w:type="dxa"/>
+              <w:bottom w:w="0" w:type="dxa"/>
+              <w:right w:w="70" w:type="dxa"/>
+            </w:tcMar>
+          </w:tcPr>
+          <w:p>
+            <w:pPr>
+              <w:pStyle w:val="Standard"/>
+              <w:snapToGrid w:val="0"/>
+              <w:jc w:val="left"/>
+              <w:rPr>
+                <w:b/>
+                <w:bCs/>
+              </w:rPr>
+            </w:pPr>
+            <w:r>
+              <w:rPr>
+                <w:b/>
+                <w:bCs/>
+              </w:rPr>
+              <w:t>Prioridade:</w:t>
+            </w:r>
+          </w:p>
+        </w:tc>
+        <w:tc>
+          <w:tcPr>
+            <w:tcW w:w="425" w:type="dxa"/>
+            <w:tcBorders>
+              <w:top w:val="single" w:sz="4" w:space="0" w:color="000000"/>
+              <w:left w:val="single" w:sz="4" w:space="0" w:color="000000"/>
+              <w:bottom w:val="single" w:sz="4" w:space="0" w:color="000000"/>
+            </w:tcBorders>
+            <w:tcMar>
+              <w:top w:w="0" w:type="dxa"/>
+              <w:left w:w="70" w:type="dxa"/>
+              <w:bottom w:w="0" w:type="dxa"/>
+              <w:right w:w="70" w:type="dxa"/>
+            </w:tcMar>
+          </w:tcPr>
+          <w:p>
+            <w:pPr>
+              <w:pStyle w:val="destaque1"/>
+              <w:keepNext w:val="0"/>
+              <w:snapToGrid w:val="0"/>
+              <w:spacing w:before="60" w:after="60"/>
+              <w:rPr>
+                <w:rFonts w:ascii="Times New Roman" w:hAnsi="Times New Roman"/>
+                <w:bCs/>
+                <w:lang w:eastAsia="pt-BR"/>
+              </w:rPr>
+            </w:pPr>
+            <w:r>
+              <w:rPr>
+                <w:rFonts w:ascii="Times New Roman" w:hAnsi="Times New Roman"/>
+                <w:bCs/>
+                <w:lang w:eastAsia="pt-BR"/>
+              </w:rPr>
+              <w:t>X</w:t>
+            </w:r>
+          </w:p>
+        </w:tc>
+        <w:tc>
+          <w:tcPr>
+            <w:tcW w:w="1960" w:type="dxa"/>
+            <w:tcBorders>
+              <w:top w:val="single" w:sz="4" w:space="0" w:color="000000"/>
+              <w:left w:val="single" w:sz="4" w:space="0" w:color="000000"/>
+              <w:bottom w:val="single" w:sz="4" w:space="0" w:color="000000"/>
+            </w:tcBorders>
+            <w:tcMar>
+              <w:top w:w="0" w:type="dxa"/>
+              <w:left w:w="70" w:type="dxa"/>
+              <w:bottom w:w="0" w:type="dxa"/>
+              <w:right w:w="70" w:type="dxa"/>
+            </w:tcMar>
+          </w:tcPr>
+          <w:p>
+            <w:pPr>
+              <w:pStyle w:val="destaque1"/>
+              <w:keepNext w:val="0"/>
+              <w:snapToGrid w:val="0"/>
+              <w:spacing w:before="60" w:after="60"/>
+              <w:rPr>
+                <w:rFonts w:cs="Arial"/>
+                <w:b w:val="0"/>
+                <w:lang w:eastAsia="pt-BR"/>
+              </w:rPr>
+            </w:pPr>
+            <w:r>
+              <w:rPr>
+                <w:rFonts w:cs="Arial"/>
+                <w:b w:val="0"/>
+                <w:lang w:eastAsia="pt-BR"/>
+              </w:rPr>
+              <w:t>Essencial</w:t>
+            </w:r>
+          </w:p>
+        </w:tc>
+        <w:tc>
+          <w:tcPr>
+            <w:tcW w:w="450" w:type="dxa"/>
+            <w:tcBorders>
+              <w:top w:val="single" w:sz="4" w:space="0" w:color="000000"/>
+              <w:left w:val="single" w:sz="4" w:space="0" w:color="000000"/>
+              <w:bottom w:val="single" w:sz="4" w:space="0" w:color="000000"/>
+            </w:tcBorders>
+            <w:tcMar>
+              <w:top w:w="0" w:type="dxa"/>
+              <w:left w:w="70" w:type="dxa"/>
+              <w:bottom w:w="0" w:type="dxa"/>
+              <w:right w:w="70" w:type="dxa"/>
+            </w:tcMar>
+          </w:tcPr>
+          <w:p>
+            <w:pPr>
+              <w:pStyle w:val="destaque1"/>
+              <w:keepNext w:val="0"/>
+              <w:snapToGrid w:val="0"/>
+              <w:spacing w:before="60" w:after="60"/>
+              <w:rPr>
+                <w:rFonts w:cs="Arial"/>
+                <w:bCs/>
+                <w:lang w:eastAsia="pt-BR"/>
+              </w:rPr>
+            </w:pPr>
+          </w:p>
+        </w:tc>
+        <w:tc>
+          <w:tcPr>
+            <w:tcW w:w="1935" w:type="dxa"/>
+            <w:tcBorders>
+              <w:top w:val="single" w:sz="4" w:space="0" w:color="000000"/>
+              <w:left w:val="single" w:sz="4" w:space="0" w:color="000000"/>
+              <w:bottom w:val="single" w:sz="4" w:space="0" w:color="000000"/>
+            </w:tcBorders>
+            <w:tcMar>
+              <w:top w:w="0" w:type="dxa"/>
+              <w:left w:w="70" w:type="dxa"/>
+              <w:bottom w:w="0" w:type="dxa"/>
+              <w:right w:w="70" w:type="dxa"/>
+            </w:tcMar>
+          </w:tcPr>
+          <w:p>
+            <w:pPr>
+              <w:pStyle w:val="destaque1"/>
+              <w:keepNext w:val="0"/>
+              <w:snapToGrid w:val="0"/>
+              <w:spacing w:before="60" w:after="60"/>
+              <w:rPr>
+                <w:rFonts w:cs="Arial"/>
+                <w:b w:val="0"/>
+                <w:lang w:eastAsia="pt-BR"/>
+              </w:rPr>
+            </w:pPr>
+            <w:r>
+              <w:rPr>
+                <w:rFonts w:cs="Arial"/>
+                <w:b w:val="0"/>
+                <w:lang w:eastAsia="pt-BR"/>
+              </w:rPr>
+              <w:t>Importante</w:t>
+            </w:r>
+          </w:p>
+        </w:tc>
+        <w:tc>
+          <w:tcPr>
+            <w:tcW w:w="475" w:type="dxa"/>
+            <w:tcBorders>
+              <w:top w:val="single" w:sz="4" w:space="0" w:color="000000"/>
+              <w:left w:val="single" w:sz="4" w:space="0" w:color="000000"/>
+              <w:bottom w:val="single" w:sz="4" w:space="0" w:color="000000"/>
+            </w:tcBorders>
+            <w:tcMar>
+              <w:top w:w="0" w:type="dxa"/>
+              <w:left w:w="70" w:type="dxa"/>
+              <w:bottom w:w="0" w:type="dxa"/>
+              <w:right w:w="70" w:type="dxa"/>
+            </w:tcMar>
+          </w:tcPr>
+          <w:p>
+            <w:pPr>
+              <w:pStyle w:val="destaque1"/>
+              <w:keepNext w:val="0"/>
+              <w:snapToGrid w:val="0"/>
+              <w:spacing w:before="60" w:after="60"/>
+              <w:rPr>
+                <w:rFonts w:cs="Arial"/>
+                <w:bCs/>
+                <w:lang w:eastAsia="pt-BR"/>
+              </w:rPr>
+            </w:pPr>
+          </w:p>
+        </w:tc>
+        <w:tc>
+          <w:tcPr>
+            <w:tcW w:w="1920" w:type="dxa"/>
+            <w:tcBorders>
+              <w:top w:val="single" w:sz="4" w:space="0" w:color="000000"/>
+              <w:left w:val="single" w:sz="4" w:space="0" w:color="000000"/>
+              <w:bottom w:val="single" w:sz="4" w:space="0" w:color="000000"/>
+              <w:right w:val="single" w:sz="4" w:space="0" w:color="000000"/>
+            </w:tcBorders>
+            <w:tcMar>
+              <w:top w:w="0" w:type="dxa"/>
+              <w:left w:w="70" w:type="dxa"/>
+              <w:bottom w:w="0" w:type="dxa"/>
+              <w:right w:w="70" w:type="dxa"/>
+            </w:tcMar>
+          </w:tcPr>
+          <w:p>
+            <w:pPr>
+              <w:pStyle w:val="destaque1"/>
+              <w:keepNext w:val="0"/>
+              <w:snapToGrid w:val="0"/>
+              <w:spacing w:before="60" w:after="60"/>
+              <w:rPr>
+                <w:rFonts w:cs="Arial"/>
+                <w:b w:val="0"/>
+                <w:lang w:eastAsia="pt-BR"/>
+              </w:rPr>
+            </w:pPr>
+            <w:r>
+              <w:rPr>
+                <w:rFonts w:cs="Arial"/>
+                <w:b w:val="0"/>
+                <w:lang w:eastAsia="pt-BR"/>
+              </w:rPr>
+              <w:t>Desejável</w:t>
+            </w:r>
+          </w:p>
+        </w:tc>
+      </w:tr>
+      <w:tr>
+        <w:tc>
+          <w:tcPr>
+            <w:tcW w:w="1695" w:type="dxa"/>
+            <w:tcBorders>
+              <w:top w:val="single" w:sz="4" w:space="0" w:color="000000"/>
+              <w:left w:val="single" w:sz="4" w:space="0" w:color="000000"/>
+              <w:bottom w:val="single" w:sz="4" w:space="0" w:color="000000"/>
+            </w:tcBorders>
+            <w:tcMar>
+              <w:top w:w="0" w:type="dxa"/>
+              <w:left w:w="70" w:type="dxa"/>
+              <w:bottom w:w="0" w:type="dxa"/>
+              <w:right w:w="70" w:type="dxa"/>
+            </w:tcMar>
+          </w:tcPr>
+          <w:p>
+            <w:pPr>
+              <w:pStyle w:val="Standard"/>
+              <w:snapToGrid w:val="0"/>
+              <w:jc w:val="left"/>
+              <w:rPr>
+                <w:b/>
+                <w:bCs/>
+              </w:rPr>
+            </w:pPr>
+            <w:proofErr w:type="gramStart"/>
+            <w:r>
+              <w:rPr>
+                <w:b/>
+                <w:bCs/>
+              </w:rPr>
+              <w:t>Ator(</w:t>
+            </w:r>
+            <w:proofErr w:type="gramEnd"/>
+            <w:r>
+              <w:rPr>
+                <w:b/>
+                <w:bCs/>
+              </w:rPr>
+              <w:t>es):</w:t>
+            </w:r>
+          </w:p>
+        </w:tc>
+        <w:tc>
+          <w:tcPr>
+            <w:tcW w:w="7165" w:type="dxa"/>
+            <w:gridSpan w:val="6"/>
+            <w:tcBorders>
+              <w:top w:val="single" w:sz="4" w:space="0" w:color="000000"/>
+              <w:left w:val="single" w:sz="4" w:space="0" w:color="000000"/>
+              <w:bottom w:val="single" w:sz="4" w:space="0" w:color="000000"/>
+              <w:right w:val="single" w:sz="4" w:space="0" w:color="000000"/>
+            </w:tcBorders>
+            <w:tcMar>
+              <w:top w:w="0" w:type="dxa"/>
+              <w:left w:w="70" w:type="dxa"/>
+              <w:bottom w:w="0" w:type="dxa"/>
+              <w:right w:w="70" w:type="dxa"/>
+            </w:tcMar>
+          </w:tcPr>
+          <w:p>
+            <w:pPr>
+              <w:pStyle w:val="destaque1"/>
+              <w:keepNext w:val="0"/>
+              <w:snapToGrid w:val="0"/>
+              <w:spacing w:before="60" w:after="60"/>
+              <w:rPr>
+                <w:rFonts w:cs="Arial"/>
+                <w:b w:val="0"/>
+                <w:bCs/>
+                <w:color w:val="000000"/>
+                <w:sz w:val="22"/>
+                <w:szCs w:val="22"/>
+              </w:rPr>
+            </w:pPr>
+            <w:r>
+              <w:rPr>
+                <w:rFonts w:cs="Arial"/>
+                <w:b w:val="0"/>
+                <w:bCs/>
+                <w:color w:val="000000"/>
+                <w:sz w:val="22"/>
+                <w:szCs w:val="22"/>
+              </w:rPr>
+              <w:t>Bibliotecário</w:t>
+            </w:r>
+          </w:p>
+        </w:tc>
+      </w:tr>
+    </w:tbl>
+    <w:p>
+      <w:pPr>
+        <w:pStyle w:val="Standard"/>
+        <w:ind w:left="360"/>
+      </w:pPr>
+      <w:r>
+        <w:rPr>
+          <w:b/>
+          <w:bCs/>
+        </w:rPr>
+        <w:t xml:space="preserve">Descrição: </w:t>
+      </w:r>
+      <w:r>
+        <w:t xml:space="preserve">Este caso de uso tem por objetivo, </w:t>
+      </w:r>
+      <w:r>
+        <w:t>armazenar as disciplinas cadastradas</w:t>
+      </w:r>
+      <w:r>
+        <w:t>.</w:t>
+      </w:r>
+    </w:p>
+    <w:p>
+      <w:pPr>
+        <w:pStyle w:val="Standard"/>
+        <w:ind w:left="360"/>
+      </w:pPr>
+      <w:r>
+        <w:rPr>
+          <w:b/>
+          <w:bCs/>
+        </w:rPr>
+        <w:t xml:space="preserve">Pré-condições: </w:t>
+      </w:r>
+      <w:r>
+        <w:t>Curso cadastrado</w:t>
+      </w:r>
+      <w:r>
+        <w:t>.</w:t>
+      </w:r>
+    </w:p>
+    <w:p>
+      <w:pPr>
+        <w:pStyle w:val="Standard"/>
+        <w:ind w:left="360"/>
+      </w:pPr>
+      <w:r>
+        <w:rPr>
+          <w:b/>
+          <w:bCs/>
+        </w:rPr>
+        <w:t xml:space="preserve">Pós-condições: </w:t>
+      </w:r>
+      <w:r>
+        <w:t>Não há.</w:t>
+      </w:r>
+    </w:p>
+    <w:p>
+      <w:pPr>
+        <w:pStyle w:val="Standard"/>
+        <w:ind w:left="360"/>
+        <w:rPr>
+          <w:i/>
+          <w:iCs/>
+          <w:color w:val="0000FF"/>
+        </w:rPr>
+      </w:pPr>
+    </w:p>
+    <w:p>
+      <w:pPr>
+        <w:pStyle w:val="Standard"/>
+        <w:ind w:left="360"/>
+        <w:rPr>
+          <w:b/>
+          <w:bCs/>
+        </w:rPr>
+      </w:pPr>
+      <w:r>
+        <w:rPr>
+          <w:b/>
+          <w:bCs/>
+        </w:rPr>
+        <w:t>Fluxo principal</w:t>
+      </w:r>
+    </w:p>
+    <w:p>
+      <w:pPr>
+        <w:pStyle w:val="Standard"/>
+        <w:ind w:firstLine="720"/>
+      </w:pPr>
+      <w:r>
+        <w:t>1. &lt;&lt;</w:t>
+      </w:r>
+      <w:proofErr w:type="spellStart"/>
+      <w:r>
+        <w:t>extend</w:t>
+      </w:r>
+      <w:proofErr w:type="spellEnd"/>
+      <w:r>
+        <w:t>&gt;&gt; Cadastrar Curso.</w:t>
+      </w:r>
+    </w:p>
+    <w:p>
+      <w:pPr>
+        <w:pStyle w:val="Standard"/>
+        <w:ind w:firstLine="720"/>
+      </w:pPr>
+      <w:r>
+        <w:t>2</w:t>
+      </w:r>
+      <w:r>
+        <w:t>. O Bibliotecário seleciona uma opção:</w:t>
+      </w:r>
+    </w:p>
+    <w:p>
+      <w:pPr>
+        <w:pStyle w:val="Standard"/>
+      </w:pPr>
+      <w:r>
+        <w:tab/>
+      </w:r>
+      <w:r>
+        <w:tab/>
+        <w:t>1. Variante “novo”.</w:t>
+      </w:r>
+    </w:p>
+    <w:p>
+      <w:pPr>
+        <w:pStyle w:val="Standard"/>
+        <w:spacing w:after="0"/>
+      </w:pPr>
+      <w:r>
+        <w:tab/>
+      </w:r>
+      <w:r>
+        <w:tab/>
+        <w:t>2. Variante “excluir”.</w:t>
+      </w:r>
+    </w:p>
+    <w:p>
+      <w:pPr>
+        <w:pStyle w:val="Standard"/>
+        <w:spacing w:after="0"/>
+      </w:pPr>
+      <w:r>
+        <w:tab/>
+        <w:t>Variante 2</w:t>
+      </w:r>
+      <w:r>
+        <w:t>.1: Novo</w:t>
+      </w:r>
+    </w:p>
+    <w:p>
+      <w:pPr>
+        <w:pStyle w:val="Standard"/>
+        <w:spacing w:after="0"/>
+      </w:pPr>
+      <w:r>
+        <w:tab/>
+      </w:r>
+      <w:r>
+        <w:tab/>
+        <w:t>2</w:t>
+      </w:r>
+      <w:r>
+        <w:t xml:space="preserve">.1.1. O Bibliotecário informa: </w:t>
+      </w:r>
+      <w:r>
+        <w:t>Código e Nome da</w:t>
+      </w:r>
+      <w:r>
+        <w:t xml:space="preserve"> </w:t>
+      </w:r>
+      <w:r>
+        <w:t>Disciplina, e seleciona um Curso</w:t>
+      </w:r>
+      <w:r>
+        <w:t>. [FE01]</w:t>
+      </w:r>
+    </w:p>
+    <w:p>
+      <w:pPr>
+        <w:pStyle w:val="Standard"/>
+      </w:pPr>
+      <w:r>
+        <w:tab/>
+      </w:r>
+      <w:r>
+        <w:tab/>
+        <w:t>2.1.2</w:t>
+      </w:r>
+      <w:r>
+        <w:t>. O Bibliotecário clica no botão ‘Inserir’.</w:t>
+      </w:r>
+    </w:p>
+    <w:p>
+      <w:pPr>
+        <w:pStyle w:val="Standard"/>
+      </w:pPr>
+      <w:r>
+        <w:tab/>
+      </w:r>
+      <w:r>
+        <w:tab/>
+        <w:t>2.1.3</w:t>
+      </w:r>
+      <w:r>
+        <w:t xml:space="preserve">. </w:t>
+      </w:r>
+      <w:r>
+        <w:t xml:space="preserve">O Sistema salva a Disciplina </w:t>
+      </w:r>
+      <w:r>
+        <w:t>no banco e limpa os campos.</w:t>
+      </w:r>
+    </w:p>
+    <w:p>
+      <w:pPr>
+        <w:pStyle w:val="Standard"/>
+      </w:pPr>
+      <w:r>
+        <w:tab/>
+      </w:r>
+      <w:r>
+        <w:t>Variante 2</w:t>
+      </w:r>
+      <w:r>
+        <w:t>.2: Excluir</w:t>
+      </w:r>
+    </w:p>
+    <w:p>
+      <w:pPr>
+        <w:pStyle w:val="Standard"/>
+        <w:ind w:left="720"/>
+      </w:pPr>
+      <w:r>
+        <w:tab/>
+        <w:t>2</w:t>
+      </w:r>
+      <w:r>
+        <w:t>.2.1. Inclui Variante 1.1.</w:t>
+      </w:r>
+      <w:r>
+        <w:t>1.</w:t>
+      </w:r>
+    </w:p>
+    <w:p>
+      <w:pPr>
+        <w:pStyle w:val="Standard"/>
+        <w:ind w:left="720"/>
+      </w:pPr>
+      <w:r>
+        <w:tab/>
+        <w:t>2</w:t>
+      </w:r>
+      <w:r>
+        <w:t>.2.2. O Bibliotecário clica no botão ‘Excluir’.</w:t>
+      </w:r>
+    </w:p>
+    <w:p>
+      <w:pPr>
+        <w:pStyle w:val="Standard"/>
+        <w:ind w:left="720"/>
+      </w:pPr>
+      <w:r>
+        <w:tab/>
+        <w:t>2</w:t>
+      </w:r>
+      <w:r>
+        <w:t>.2.3. O Sistema solicita a confirmação da operação.</w:t>
+      </w:r>
+    </w:p>
+    <w:p>
+      <w:pPr>
+        <w:pStyle w:val="Standard"/>
+        <w:ind w:left="720"/>
+      </w:pPr>
+      <w:r>
+        <w:tab/>
+        <w:t>2</w:t>
+      </w:r>
+      <w:r>
+        <w:t>.2.4. O Bibliotecário clica em:</w:t>
+      </w:r>
+    </w:p>
+    <w:p>
+      <w:pPr>
+        <w:pStyle w:val="Standard"/>
+        <w:ind w:left="1440" w:firstLine="720"/>
+      </w:pPr>
+      <w:r>
+        <w:t xml:space="preserve">Variante </w:t>
+      </w:r>
+      <w:proofErr w:type="gramStart"/>
+      <w:r>
+        <w:t>1</w:t>
+      </w:r>
+      <w:proofErr w:type="gramEnd"/>
+      <w:r>
+        <w:t>. Sim.</w:t>
+      </w:r>
+    </w:p>
+    <w:p>
+      <w:pPr>
+        <w:pStyle w:val="Standard"/>
+        <w:ind w:left="1440" w:firstLine="720"/>
+      </w:pPr>
+      <w:r>
+        <w:t xml:space="preserve">Variante </w:t>
+      </w:r>
+      <w:proofErr w:type="gramStart"/>
+      <w:r>
+        <w:t>2</w:t>
+      </w:r>
+      <w:proofErr w:type="gramEnd"/>
+      <w:r>
+        <w:t>. Não.</w:t>
+      </w:r>
+    </w:p>
+    <w:p>
+      <w:pPr>
+        <w:pStyle w:val="Standard"/>
+        <w:ind w:left="720"/>
+      </w:pPr>
+      <w:r>
+        <w:tab/>
+        <w:t>Variante 2</w:t>
+      </w:r>
+      <w:r>
+        <w:t>.2.4.1: Sim.</w:t>
+      </w:r>
+    </w:p>
+    <w:p>
+      <w:pPr>
+        <w:pStyle w:val="Standard"/>
+        <w:ind w:left="1440" w:firstLine="720"/>
+      </w:pPr>
+      <w:r>
+        <w:t>2</w:t>
+      </w:r>
+      <w:r>
+        <w:t xml:space="preserve">.2.4.1.1. O Sistema exclui </w:t>
+      </w:r>
+      <w:r>
+        <w:t>a Disciplina selecionada</w:t>
+      </w:r>
+      <w:r>
+        <w:t xml:space="preserve"> e limpa os campos.</w:t>
+      </w:r>
+    </w:p>
+    <w:p>
+      <w:pPr>
+        <w:pStyle w:val="Standard"/>
+        <w:ind w:left="1440" w:firstLine="720"/>
+      </w:pPr>
+      <w:r>
+        <w:t>2</w:t>
+      </w:r>
+      <w:r>
+        <w:t>.2.4.1.2. O Sistema exibe uma tela de operação concluída.</w:t>
+      </w:r>
+    </w:p>
+    <w:p>
+      <w:pPr>
+        <w:pStyle w:val="Standard"/>
+        <w:ind w:left="1440"/>
+      </w:pPr>
+      <w:r>
+        <w:t>Variante 2</w:t>
+      </w:r>
+      <w:r>
+        <w:t>.2.4.2: Não.</w:t>
+      </w:r>
+    </w:p>
+    <w:p>
+      <w:pPr>
+        <w:pStyle w:val="Standard"/>
+        <w:ind w:left="1440"/>
+      </w:pPr>
+      <w:r>
+        <w:rPr>
+          <w:i/>
+          <w:sz w:val="20"/>
+        </w:rPr>
+        <w:tab/>
+      </w:r>
+      <w:r>
+        <w:rPr>
+          <w:szCs w:val="22"/>
+        </w:rPr>
+        <w:t>2</w:t>
+      </w:r>
+      <w:r>
+        <w:rPr>
+          <w:szCs w:val="22"/>
+        </w:rPr>
+        <w:t>.2.4</w:t>
+      </w:r>
+      <w:r>
+        <w:rPr>
+          <w:szCs w:val="22"/>
+        </w:rPr>
+        <w:t>.2.1. O Sistema cancela a operação.</w:t>
+      </w:r>
+    </w:p>
+    <w:p>
+      <w:pPr>
+        <w:pStyle w:val="Standard"/>
+        <w:ind w:left="1440"/>
+        <w:rPr>
+          <w:szCs w:val="22"/>
+        </w:rPr>
+      </w:pPr>
+      <w:r>
+        <w:rPr>
+          <w:szCs w:val="22"/>
+        </w:rPr>
+        <w:tab/>
+        <w:t>2</w:t>
+      </w:r>
+      <w:r>
+        <w:rPr>
+          <w:szCs w:val="22"/>
+        </w:rPr>
+        <w:t>.2.4</w:t>
+      </w:r>
+      <w:r>
+        <w:rPr>
+          <w:szCs w:val="22"/>
+        </w:rPr>
+        <w:t>.2.2. O Sistema limpa os campos.</w:t>
+      </w:r>
+    </w:p>
+    <w:p>
+      <w:pPr>
+        <w:pStyle w:val="Standard"/>
+        <w:spacing w:after="0"/>
+        <w:rPr>
+          <w:b/>
+          <w:bCs/>
+        </w:rPr>
+      </w:pPr>
+    </w:p>
+    <w:p>
+      <w:pPr>
+        <w:pStyle w:val="Standard"/>
+        <w:spacing w:after="0"/>
+        <w:rPr>
+          <w:b/>
+          <w:bCs/>
+        </w:rPr>
+      </w:pPr>
     </w:p>
     <w:sectPr>
       <w:headerReference w:type="default" r:id="rId21"/>

</xml_diff>